<commit_message>
Updates for Out There 2
</commit_message>
<xml_diff>
--- a/mars-juridiikka.docx
+++ b/mars-juridiikka.docx
@@ -2681,7 +2681,13 @@
         <w:rPr>
           <w:lang w:val="fi-FI"/>
         </w:rPr>
-        <w:t>Vapausrangaistuksiä käytetään jonkin verran: kotiarestia, viestintäoikeuksien menettämistä</w:t>
+        <w:t>Vapausrangaistuksia</w:t>
+      </w:r>
+      <w:r>
+        <w:rPr>
+          <w:lang w:val="fi-FI"/>
+        </w:rPr>
+        <w:t xml:space="preserve"> käytetään jonkin verran: kotiarestia, viestintäoikeuksien menettämistä</w:t>
       </w:r>
       <w:r>
         <w:rPr>
@@ -2915,7 +2921,19 @@
         <w:rPr>
           <w:lang w:val="fi-FI"/>
         </w:rPr>
-        <w:t xml:space="preserve"> ikarnoima ego, mutta </w:t>
+        <w:t xml:space="preserve"> i</w:t>
+      </w:r>
+      <w:r>
+        <w:rPr>
+          <w:lang w:val="fi-FI"/>
+        </w:rPr>
+        <w:t>n</w:t>
+      </w:r>
+      <w:r>
+        <w:rPr>
+          <w:lang w:val="fi-FI"/>
+        </w:rPr>
+        <w:t xml:space="preserve">karnoima ego, mutta </w:t>
       </w:r>
       <w:r>
         <w:rPr>
@@ -3088,7 +3106,19 @@
         <w:rPr>
           <w:lang w:val="fi-FI"/>
         </w:rPr>
-        <w:t>Lain silmissä biomorfit, synteettiset morfit ja infomorfit ( = vain virtuaalisesti aktiiviset egot) ovat lähes joka suhteessa identtisiä. Laki koskee egoja, ei morfeja. Muutama poikkeus on, ja yleensä näihin on selkeät perustelut. Joka tapauksessa kuka tahansa voi missä tahansa tilanteessa vaihtaa morfia mikäli hänellä on siihen varaa (mahdollisesti poislukien rangaistusvangit, jotka yleensä suorittavat tuomiotaan jossain tietyssä määrätyssä morfissa).</w:t>
+        <w:t>Lain silmissä biomorfit, synteettiset morfit ja infomorfit ( = vain virtuaalisesti aktiiviset egot) ovat lähes joka suhteessa identtisiä. Laki koskee egoja, ei morfeja. Muutama poikkeus on, ja yleensä näihin on selkeät perustelut. Joka tapauksessa kuka tahansa voi missä tahansa tilanteessa vaihtaa morfia</w:t>
+      </w:r>
+      <w:r>
+        <w:rPr>
+          <w:lang w:val="fi-FI"/>
+        </w:rPr>
+        <w:t>,</w:t>
+      </w:r>
+      <w:r>
+        <w:rPr>
+          <w:lang w:val="fi-FI"/>
+        </w:rPr>
+        <w:t xml:space="preserve"> mikäli hänellä on siihen varaa (mahdollisesti poislukien rangaistusvangit, jotka yleensä suorittavat tuomiotaan jossain tietyssä määrätyssä morfissa).</w:t>
       </w:r>
     </w:p>
     <w:p>
@@ -4144,7 +4174,37 @@
         <w:rPr>
           <w:lang w:val="fi-FI"/>
         </w:rPr>
-        <w:t xml:space="preserve"> tilaa, ja suuri osa maasta ei kuulu kenellekään. Mikäli tahtoo perustaa valtauksen, tämä onnistuu jättämällä maankäyttösuunnitelma TTO:lle (Thatsis Terraforming Office) ja jos se hyväksytään, maksamalla pantti ja ottamalla (muutaman neliökilometrin) alue haltuun. Alueella täytyy konkreettisesti tehdä jotain, ja periaatteessa kaiken toiminnan on tähdättävä Marsin terraformaamiseen. Alue on lähtökohtaisesti ensimmäiset 20 (Marsin) vuotta pelkästään vuokralla, ja sen käyttö tarkistetaan vuosittain.</w:t>
+        <w:t xml:space="preserve"> tilaa, ja suuri osa maasta ei kuulu kenellekään. Mikäli tahtoo perustaa valtauksen, tämä onnistuu jättämällä maa</w:t>
+      </w:r>
+      <w:r>
+        <w:rPr>
+          <w:lang w:val="fi-FI"/>
+        </w:rPr>
+        <w:t>nkäyttösuunnitelma TTO:lle (Thar</w:t>
+      </w:r>
+      <w:r>
+        <w:rPr>
+          <w:lang w:val="fi-FI"/>
+        </w:rPr>
+        <w:t>sis Terraforming Office) ja jos se hyväksytään, maksamalla pantti ja ottamalla (muutaman neliökilometrin) alue haltuun. Alueella täytyy konkreettisesti tehdä jotain, ja periaatteessa kaiken toiminnan on tähdättävä Marsin terraformaamiseen. Alue on lähtökohtaisesti ensimmäiset 20 (Marsin) vuotta pelkästään vuokralla, ja sen käyttö tarkistetaan vuosittain.</w:t>
+      </w:r>
+      <w:r>
+        <w:rPr>
+          <w:lang w:val="fi-FI"/>
+        </w:rPr>
+        <w:t xml:space="preserve"> TTO vuokraa hyperyrityksiltä </w:t>
+      </w:r>
+      <w:r>
+        <w:rPr>
+          <w:lang w:val="fi-FI"/>
+        </w:rPr>
+        <w:t>infomorfi</w:t>
+      </w:r>
+      <w:r>
+        <w:rPr>
+          <w:lang w:val="fi-FI"/>
+        </w:rPr>
+        <w:t>työvoimaa käymään oikeasti jokaisen vallatun alueen läpi edes kursorisesti.</w:t>
       </w:r>
     </w:p>
     <w:p>
@@ -4233,7 +4293,21 @@
         <w:rPr>
           <w:lang w:val="fi-FI"/>
         </w:rPr>
-        <w:t>Arkista lentämistä varten on designoidut lentoreitit, joilla on normaalisti 400 kph:n nopeusrajoitus. Mikäli on tarve lentää tätä nopeammin, pitää tehdä lentosuunnitelma</w:t>
+        <w:t xml:space="preserve">Arkista lentämistä varten on </w:t>
+      </w:r>
+      <w:r>
+        <w:rPr>
+          <w:lang w:val="fi-FI"/>
+        </w:rPr>
+        <w:t>määrätyt</w:t>
+      </w:r>
+      <w:bookmarkStart w:id="18" w:name="_GoBack"/>
+      <w:bookmarkEnd w:id="18"/>
+      <w:r>
+        <w:rPr>
+          <w:lang w:val="fi-FI"/>
+        </w:rPr>
+        <w:t xml:space="preserve"> lentoreitit, joilla on normaalisti 400 kph:n nopeusrajoitus. Mikäli on tarve lentää tätä nopeammin, pitää tehdä lentosuunnitelma</w:t>
       </w:r>
       <w:r>
         <w:rPr>
@@ -4255,14 +4329,14 @@
           <w:lang w:val="fi-FI"/>
         </w:rPr>
       </w:pPr>
-      <w:bookmarkStart w:id="18" w:name="_Toc74766234"/>
+      <w:bookmarkStart w:id="19" w:name="_Toc74766234"/>
       <w:r>
         <w:rPr>
           <w:lang w:val="fi-FI"/>
         </w:rPr>
         <w:t>Valtion virastoja</w:t>
       </w:r>
-      <w:bookmarkEnd w:id="18"/>
+      <w:bookmarkEnd w:id="19"/>
     </w:p>
     <w:p>
       <w:pPr>
@@ -4366,8 +4440,6 @@
         </w:rPr>
         <w:t>enemmänkin</w:t>
       </w:r>
-      <w:bookmarkStart w:id="19" w:name="_GoBack"/>
-      <w:bookmarkEnd w:id="19"/>
       <w:r>
         <w:rPr>
           <w:lang w:val="fi-FI"/>
@@ -6450,7 +6522,7 @@
 </file>
 
 <file path=customXml/itemProps1.xml><?xml version="1.0" encoding="utf-8"?>
-<ds:datastoreItem xmlns:ds="http://schemas.openxmlformats.org/officeDocument/2006/customXml" ds:itemID="{B402A61E-2B24-7840-AFC4-3E5A83C15717}">
+<ds:datastoreItem xmlns:ds="http://schemas.openxmlformats.org/officeDocument/2006/customXml" ds:itemID="{2315E350-2943-6340-874E-88C4D6D3D6B6}">
   <ds:schemaRefs>
     <ds:schemaRef ds:uri="http://schemas.openxmlformats.org/officeDocument/2006/bibliography"/>
   </ds:schemaRefs>

</xml_diff>

<commit_message>
Sirenum ep 4 prep
</commit_message>
<xml_diff>
--- a/mars-juridiikka.docx
+++ b/mars-juridiikka.docx
@@ -41,7 +41,17 @@
           <w:szCs w:val="30"/>
           <w:lang w:val="fi-FI"/>
         </w:rPr>
-        <w:t>13 AF / 103 MR</w:t>
+        <w:t>13 AF / 95</w:t>
+      </w:r>
+      <w:r>
+        <w:rPr>
+          <w:rFonts w:ascii="Helvetica" w:hAnsi="Helvetica"/>
+          <w:b/>
+          <w:sz w:val="30"/>
+          <w:szCs w:val="30"/>
+          <w:lang w:val="fi-FI"/>
+        </w:rPr>
+        <w:t xml:space="preserve"> ML</w:t>
       </w:r>
       <w:r>
         <w:rPr>
@@ -81,9 +91,11 @@
           <w:pPr>
             <w:pStyle w:val="TOCHeading"/>
           </w:pPr>
+          <w:proofErr w:type="spellStart"/>
           <w:r>
             <w:t>Sisällysluettelo</w:t>
           </w:r>
+          <w:proofErr w:type="spellEnd"/>
         </w:p>
         <w:p>
           <w:pPr>
@@ -1623,7 +1635,7 @@
       <w:r>
         <w:rPr>
           <w:noProof/>
-          <w:lang w:eastAsia="ja-JP"/>
+          <w:lang w:eastAsia="zh-CN"/>
         </w:rPr>
         <w:drawing>
           <wp:inline distT="0" distB="0" distL="0" distR="0" wp14:anchorId="589AE439" wp14:editId="47F04899">
@@ -1762,7 +1774,21 @@
         <w:rPr>
           <w:lang w:val="fi-FI"/>
         </w:rPr>
-        <w:t xml:space="preserve">, hyperyritysten yhteenliittymä. Hyperyrityksillä on laajoja ekstraterriotoriaalisia oikeuksia, ja Tharsis-liitto </w:t>
+        <w:t xml:space="preserve">, hyperyritysten yhteenliittymä. Hyperyrityksillä on laajoja </w:t>
+      </w:r>
+      <w:proofErr w:type="spellStart"/>
+      <w:r>
+        <w:rPr>
+          <w:lang w:val="fi-FI"/>
+        </w:rPr>
+        <w:t>ekstraterriotoriaalisia</w:t>
+      </w:r>
+      <w:proofErr w:type="spellEnd"/>
+      <w:r>
+        <w:rPr>
+          <w:lang w:val="fi-FI"/>
+        </w:rPr>
+        <w:t xml:space="preserve"> oikeuksia, ja Tharsis-liitto </w:t>
       </w:r>
       <w:r>
         <w:rPr>
@@ -1805,7 +1831,7 @@
       <w:r>
         <w:rPr>
           <w:noProof/>
-          <w:lang w:eastAsia="ja-JP"/>
+          <w:lang w:eastAsia="zh-CN"/>
         </w:rPr>
         <w:drawing>
           <wp:anchor distT="0" distB="0" distL="114300" distR="114300" simplePos="0" relativeHeight="251658240" behindDoc="0" locked="0" layoutInCell="1" allowOverlap="1" wp14:anchorId="3929CE07" wp14:editId="6587E5B0">
@@ -1931,7 +1957,21 @@
         <w:rPr>
           <w:lang w:val="fi-FI"/>
         </w:rPr>
-        <w:t>. 2-3 miljoonaa upliftia lasketaan kansalaisiksi, mutta ne eivät ole täysivaltaisia ja rinnastuvat lähinnä lapsiin.</w:t>
+        <w:t xml:space="preserve">. 2-3 miljoonaa </w:t>
+      </w:r>
+      <w:proofErr w:type="spellStart"/>
+      <w:r>
+        <w:rPr>
+          <w:lang w:val="fi-FI"/>
+        </w:rPr>
+        <w:t>upliftia</w:t>
+      </w:r>
+      <w:proofErr w:type="spellEnd"/>
+      <w:r>
+        <w:rPr>
+          <w:lang w:val="fi-FI"/>
+        </w:rPr>
+        <w:t xml:space="preserve"> lasketaan kansalaisiksi, mutta ne eivät ole täysivaltaisia ja rinnastuvat lähinnä lapsiin.</w:t>
       </w:r>
     </w:p>
     <w:p>
@@ -2218,7 +2258,65 @@
         <w:rPr>
           <w:lang w:val="fi-FI"/>
         </w:rPr>
-        <w:t>Tharsis-liitto aloitti olemassaolonsa habitaattien yhteistyöelimenä, ja kun siitä tuli itsenäinen valtio, se nähtiin aluksi pelkkien habien liittona. Asutus alkoi kuitenkin nopeasti hajaantua siten, että mallia jouduttiin hieman muuttamaan.</w:t>
+        <w:t>Tharsis-liitto aloitti olemassaolonsa habitaattien yhteistyöelimenä</w:t>
+      </w:r>
+      <w:r>
+        <w:rPr>
+          <w:lang w:val="fi-FI"/>
+        </w:rPr>
+        <w:t xml:space="preserve"> 18.4. 2095</w:t>
+      </w:r>
+      <w:r>
+        <w:rPr>
+          <w:lang w:val="fi-FI"/>
+        </w:rPr>
+        <w:t xml:space="preserve"> (18.11. 67 ML)</w:t>
+      </w:r>
+      <w:r>
+        <w:rPr>
+          <w:lang w:val="fi-FI"/>
+        </w:rPr>
+        <w:t xml:space="preserve">. Marsin kalenterin mukaisesti </w:t>
+      </w:r>
+      <w:r>
+        <w:rPr>
+          <w:lang w:val="fi-FI"/>
+        </w:rPr>
+        <w:t>18.11. on nykyään Marsin kansallispäivä.</w:t>
+      </w:r>
+      <w:r>
+        <w:rPr>
+          <w:lang w:val="fi-FI"/>
+        </w:rPr>
+        <w:t xml:space="preserve"> </w:t>
+      </w:r>
+      <w:r>
+        <w:rPr>
+          <w:lang w:val="fi-FI"/>
+        </w:rPr>
+        <w:t xml:space="preserve">Kun Tharsis-liitosta tuli de facto </w:t>
+      </w:r>
+      <w:bookmarkStart w:id="1" w:name="_GoBack"/>
+      <w:bookmarkEnd w:id="1"/>
+      <w:r>
+        <w:rPr>
+          <w:lang w:val="fi-FI"/>
+        </w:rPr>
+        <w:t xml:space="preserve">itsenäinen valtio, se nähtiin aluksi pelkkien </w:t>
+      </w:r>
+      <w:proofErr w:type="spellStart"/>
+      <w:r>
+        <w:rPr>
+          <w:lang w:val="fi-FI"/>
+        </w:rPr>
+        <w:t>habien</w:t>
+      </w:r>
+      <w:proofErr w:type="spellEnd"/>
+      <w:r>
+        <w:rPr>
+          <w:lang w:val="fi-FI"/>
+        </w:rPr>
+        <w:t xml:space="preserve"> liittona. Asutus alkoi kuitenkin nopeasti hajaantua siten, että mallia jouduttiin hieman muuttamaan.</w:t>
       </w:r>
     </w:p>
     <w:p>
@@ -2368,7 +2466,35 @@
         <w:rPr>
           <w:lang w:val="fi-FI"/>
         </w:rPr>
-        <w:t xml:space="preserve"> Alueilla, joissa provinssi koostuu vain yhdestä habitaatista kuvernööri on käytännössä habin pormestari, ja hänellä on selvästi enemmän vaikutusvaltaa.</w:t>
+        <w:t xml:space="preserve"> Alueilla, joissa provinssi </w:t>
+      </w:r>
+      <w:proofErr w:type="gramStart"/>
+      <w:r>
+        <w:rPr>
+          <w:lang w:val="fi-FI"/>
+        </w:rPr>
+        <w:t>koostuu vain yhdestä habitaatista kuvernööri on</w:t>
+      </w:r>
+      <w:proofErr w:type="gramEnd"/>
+      <w:r>
+        <w:rPr>
+          <w:lang w:val="fi-FI"/>
+        </w:rPr>
+        <w:t xml:space="preserve"> käytännössä </w:t>
+      </w:r>
+      <w:proofErr w:type="spellStart"/>
+      <w:r>
+        <w:rPr>
+          <w:lang w:val="fi-FI"/>
+        </w:rPr>
+        <w:t>habin</w:t>
+      </w:r>
+      <w:proofErr w:type="spellEnd"/>
+      <w:r>
+        <w:rPr>
+          <w:lang w:val="fi-FI"/>
+        </w:rPr>
+        <w:t xml:space="preserve"> pormestari, ja hänellä on selvästi enemmän vaikutusvaltaa.</w:t>
       </w:r>
     </w:p>
     <w:p>
@@ -2531,7 +2657,21 @@
         <w:rPr>
           <w:lang w:val="fi-FI"/>
         </w:rPr>
-        <w:t>ajattelunvapaus (mielipide, uskonto, politiikka yms)</w:t>
+        <w:t xml:space="preserve">ajattelunvapaus (mielipide, uskonto, politiikka </w:t>
+      </w:r>
+      <w:proofErr w:type="spellStart"/>
+      <w:r>
+        <w:rPr>
+          <w:lang w:val="fi-FI"/>
+        </w:rPr>
+        <w:t>yms</w:t>
+      </w:r>
+      <w:proofErr w:type="spellEnd"/>
+      <w:r>
+        <w:rPr>
+          <w:lang w:val="fi-FI"/>
+        </w:rPr>
+        <w:t>)</w:t>
       </w:r>
     </w:p>
     <w:p>
@@ -2734,11 +2874,19 @@
           <w:lang w:val="fi-FI"/>
         </w:rPr>
       </w:pPr>
-      <w:r>
-        <w:rPr>
-          <w:lang w:val="fi-FI"/>
-        </w:rPr>
-        <w:t>morfinvapaus (*)</w:t>
+      <w:proofErr w:type="spellStart"/>
+      <w:r>
+        <w:rPr>
+          <w:lang w:val="fi-FI"/>
+        </w:rPr>
+        <w:t>morfinvapaus</w:t>
+      </w:r>
+      <w:proofErr w:type="spellEnd"/>
+      <w:r>
+        <w:rPr>
+          <w:lang w:val="fi-FI"/>
+        </w:rPr>
+        <w:t xml:space="preserve"> (*)</w:t>
       </w:r>
     </w:p>
     <w:p>
@@ -2792,14 +2940,14 @@
           <w:lang w:val="fi-FI"/>
         </w:rPr>
       </w:pPr>
-      <w:bookmarkStart w:id="1" w:name="_Toc74766218"/>
+      <w:bookmarkStart w:id="2" w:name="_Toc74766218"/>
       <w:r>
         <w:rPr>
           <w:lang w:val="fi-FI"/>
         </w:rPr>
         <w:t>Laki yleensä</w:t>
       </w:r>
-      <w:bookmarkEnd w:id="1"/>
+      <w:bookmarkEnd w:id="2"/>
     </w:p>
     <w:p>
       <w:pPr>
@@ -2911,14 +3059,14 @@
           <w:lang w:val="fi-FI"/>
         </w:rPr>
       </w:pPr>
-      <w:bookmarkStart w:id="2" w:name="_Toc74766219"/>
+      <w:bookmarkStart w:id="3" w:name="_Toc74766219"/>
       <w:r>
         <w:rPr>
           <w:lang w:val="fi-FI"/>
         </w:rPr>
         <w:t>Rangaistukset</w:t>
       </w:r>
-      <w:bookmarkEnd w:id="2"/>
+      <w:bookmarkEnd w:id="3"/>
     </w:p>
     <w:p>
       <w:pPr>
@@ -3110,7 +3258,35 @@
         <w:rPr>
           <w:lang w:val="fi-FI"/>
         </w:rPr>
-        <w:t xml:space="preserve">Poikkeuksellisen vakavista rikoksista voidaan säätää psykokirurginen rangaistus. Tämä edellyttää, että rikoksentekijä todetaan mieleltään häiriintyneeksi, mikä ei ole keveä toimenpide ja monesti vaatii tekijän suostumusta. Mikäli tekijä ei suostu tähän, kynnys suorittaa psykokirurgiaa on hyvin korkea, ja periaatteessa siitä voi melkein aina kieltäytyä, mutta tästä seurauksena saattaa olla </w:t>
+        <w:t xml:space="preserve">Poikkeuksellisen vakavista rikoksista voidaan säätää </w:t>
+      </w:r>
+      <w:proofErr w:type="spellStart"/>
+      <w:r>
+        <w:rPr>
+          <w:lang w:val="fi-FI"/>
+        </w:rPr>
+        <w:t>psykokirurginen</w:t>
+      </w:r>
+      <w:proofErr w:type="spellEnd"/>
+      <w:r>
+        <w:rPr>
+          <w:lang w:val="fi-FI"/>
+        </w:rPr>
+        <w:t xml:space="preserve"> rangaistus. Tämä edellyttää, että rikoksentekijä todetaan mieleltään häiriintyneeksi, mikä ei ole keveä toimenpide ja monesti vaatii tekijän suostumusta. Mikäli tekijä ei suostu tähän, kynnys suorittaa </w:t>
+      </w:r>
+      <w:proofErr w:type="spellStart"/>
+      <w:r>
+        <w:rPr>
+          <w:lang w:val="fi-FI"/>
+        </w:rPr>
+        <w:t>psykokirurgiaa</w:t>
+      </w:r>
+      <w:proofErr w:type="spellEnd"/>
+      <w:r>
+        <w:rPr>
+          <w:lang w:val="fi-FI"/>
+        </w:rPr>
+        <w:t xml:space="preserve"> on hyvin korkea, ja periaatteessa siitä voi melkein aina kieltäytyä, mutta tästä seurauksena saattaa olla </w:t>
       </w:r>
       <w:r>
         <w:rPr>
@@ -3183,7 +3359,7 @@
           <w:lang w:val="fi-FI"/>
         </w:rPr>
       </w:pPr>
-      <w:bookmarkStart w:id="3" w:name="_Toc74766220"/>
+      <w:bookmarkStart w:id="4" w:name="_Toc74766220"/>
       <w:r>
         <w:rPr>
           <w:noProof/>
@@ -3191,7 +3367,7 @@
         </w:rPr>
         <w:t>Kansalaisuus</w:t>
       </w:r>
-      <w:bookmarkEnd w:id="3"/>
+      <w:bookmarkEnd w:id="4"/>
     </w:p>
     <w:p>
       <w:pPr>
@@ -3272,19 +3448,62 @@
         <w:rPr>
           <w:lang w:val="fi-FI"/>
         </w:rPr>
-        <w:t xml:space="preserve"> kansalaisuuden sai jokainen CCS:n</w:t>
-      </w:r>
-      <w:r>
-        <w:rPr>
-          <w:lang w:val="fi-FI"/>
-        </w:rPr>
-        <w:t xml:space="preserve"> (Common Continuity Service = väestörekisteri + terveysviranomainen)</w:t>
-      </w:r>
-      <w:r>
-        <w:rPr>
-          <w:lang w:val="fi-FI"/>
-        </w:rPr>
-        <w:t xml:space="preserve"> i</w:t>
+        <w:t xml:space="preserve"> kansalaisuuden sai jokainen </w:t>
+      </w:r>
+      <w:proofErr w:type="spellStart"/>
+      <w:r>
+        <w:rPr>
+          <w:lang w:val="fi-FI"/>
+        </w:rPr>
+        <w:t>CCS:n</w:t>
+      </w:r>
+      <w:proofErr w:type="spellEnd"/>
+      <w:r>
+        <w:rPr>
+          <w:lang w:val="fi-FI"/>
+        </w:rPr>
+        <w:t xml:space="preserve"> (</w:t>
+      </w:r>
+      <w:proofErr w:type="spellStart"/>
+      <w:r>
+        <w:rPr>
+          <w:lang w:val="fi-FI"/>
+        </w:rPr>
+        <w:t>Common</w:t>
+      </w:r>
+      <w:proofErr w:type="spellEnd"/>
+      <w:r>
+        <w:rPr>
+          <w:lang w:val="fi-FI"/>
+        </w:rPr>
+        <w:t xml:space="preserve"> </w:t>
+      </w:r>
+      <w:proofErr w:type="spellStart"/>
+      <w:r>
+        <w:rPr>
+          <w:lang w:val="fi-FI"/>
+        </w:rPr>
+        <w:t>Continuity</w:t>
+      </w:r>
+      <w:proofErr w:type="spellEnd"/>
+      <w:r>
+        <w:rPr>
+          <w:lang w:val="fi-FI"/>
+        </w:rPr>
+        <w:t xml:space="preserve"> Service = väestörekisteri + terveysviranomainen)</w:t>
+      </w:r>
+      <w:r>
+        <w:rPr>
+          <w:lang w:val="fi-FI"/>
+        </w:rPr>
+        <w:t xml:space="preserve"> </w:t>
+      </w:r>
+      <w:proofErr w:type="spellStart"/>
+      <w:r>
+        <w:rPr>
+          <w:lang w:val="fi-FI"/>
+        </w:rPr>
+        <w:t>i</w:t>
       </w:r>
       <w:r>
         <w:rPr>
@@ -3296,7 +3515,14 @@
         <w:rPr>
           <w:lang w:val="fi-FI"/>
         </w:rPr>
-        <w:t xml:space="preserve">karnoima ego, mutta </w:t>
+        <w:t>karnoima</w:t>
+      </w:r>
+      <w:proofErr w:type="spellEnd"/>
+      <w:r>
+        <w:rPr>
+          <w:lang w:val="fi-FI"/>
+        </w:rPr>
+        <w:t xml:space="preserve"> ego, mutta </w:t>
       </w:r>
       <w:r>
         <w:rPr>
@@ -3394,7 +3620,21 @@
         <w:rPr>
           <w:lang w:val="fi-FI"/>
         </w:rPr>
-        <w:t xml:space="preserve"> uplifteja, jotka ovat aina holhouksen alaisia. </w:t>
+        <w:t xml:space="preserve"> </w:t>
+      </w:r>
+      <w:proofErr w:type="spellStart"/>
+      <w:r>
+        <w:rPr>
+          <w:lang w:val="fi-FI"/>
+        </w:rPr>
+        <w:t>uplifteja</w:t>
+      </w:r>
+      <w:proofErr w:type="spellEnd"/>
+      <w:r>
+        <w:rPr>
+          <w:lang w:val="fi-FI"/>
+        </w:rPr>
+        <w:t xml:space="preserve">, jotka ovat aina holhouksen alaisia. </w:t>
       </w:r>
       <w:r>
         <w:rPr>
@@ -3416,14 +3656,14 @@
           <w:lang w:val="fi-FI"/>
         </w:rPr>
       </w:pPr>
-      <w:bookmarkStart w:id="4" w:name="_Toc74766221"/>
+      <w:bookmarkStart w:id="5" w:name="_Toc74766221"/>
       <w:r>
         <w:rPr>
           <w:lang w:val="fi-FI"/>
         </w:rPr>
         <w:t>Morfit ja egot</w:t>
       </w:r>
-      <w:bookmarkEnd w:id="4"/>
+      <w:bookmarkEnd w:id="5"/>
     </w:p>
     <w:p>
       <w:pPr>
@@ -3469,7 +3709,63 @@
         <w:rPr>
           <w:lang w:val="fi-FI"/>
         </w:rPr>
-        <w:t>Lain silmissä biomorfit, synteettiset morfit ja infomorfit ( = vain virtuaalisesti aktiiviset egot) ovat lähes joka suhteessa identtisiä. Laki koskee egoja, ei morfeja. Muutama poikkeus on, ja yleensä näihin on selkeät perustelut. Joka tapauksessa kuka tahansa voi missä tahansa tilanteessa vaihtaa morfia</w:t>
+        <w:t xml:space="preserve">Lain silmissä </w:t>
+      </w:r>
+      <w:proofErr w:type="spellStart"/>
+      <w:r>
+        <w:rPr>
+          <w:lang w:val="fi-FI"/>
+        </w:rPr>
+        <w:t>biomorfit</w:t>
+      </w:r>
+      <w:proofErr w:type="spellEnd"/>
+      <w:r>
+        <w:rPr>
+          <w:lang w:val="fi-FI"/>
+        </w:rPr>
+        <w:t xml:space="preserve">, synteettiset </w:t>
+      </w:r>
+      <w:proofErr w:type="spellStart"/>
+      <w:r>
+        <w:rPr>
+          <w:lang w:val="fi-FI"/>
+        </w:rPr>
+        <w:t>morfit</w:t>
+      </w:r>
+      <w:proofErr w:type="spellEnd"/>
+      <w:r>
+        <w:rPr>
+          <w:lang w:val="fi-FI"/>
+        </w:rPr>
+        <w:t xml:space="preserve"> ja </w:t>
+      </w:r>
+      <w:proofErr w:type="spellStart"/>
+      <w:r>
+        <w:rPr>
+          <w:lang w:val="fi-FI"/>
+        </w:rPr>
+        <w:t>infomorfit</w:t>
+      </w:r>
+      <w:proofErr w:type="spellEnd"/>
+      <w:r>
+        <w:rPr>
+          <w:lang w:val="fi-FI"/>
+        </w:rPr>
+        <w:t xml:space="preserve"> </w:t>
+      </w:r>
+      <w:proofErr w:type="gramStart"/>
+      <w:r>
+        <w:rPr>
+          <w:lang w:val="fi-FI"/>
+        </w:rPr>
+        <w:t>( =</w:t>
+      </w:r>
+      <w:proofErr w:type="gramEnd"/>
+      <w:r>
+        <w:rPr>
+          <w:lang w:val="fi-FI"/>
+        </w:rPr>
+        <w:t xml:space="preserve"> vain virtuaalisesti aktiiviset egot) ovat lähes joka suhteessa identtisiä. Laki koskee egoja, ei morfeja. Muutama poikkeus on, ja yleensä näihin on selkeät perustelut. Joka tapauksessa kuka tahansa voi missä tahansa tilanteessa vaihtaa morfia</w:t>
       </w:r>
       <w:r>
         <w:rPr>
@@ -3481,47 +3777,119 @@
         <w:rPr>
           <w:lang w:val="fi-FI"/>
         </w:rPr>
-        <w:t xml:space="preserve"> mikäli hänellä on siihen varaa (mahdollisesti poislukien rangaistusvangit, jotka yleensä suorittavat tuomiotaan jossain tietyssä määrätyssä morfissa).</w:t>
-      </w:r>
-    </w:p>
-    <w:p>
-      <w:pPr>
-        <w:rPr>
-          <w:lang w:val="fi-FI"/>
-        </w:rPr>
-      </w:pPr>
-    </w:p>
-    <w:p>
-      <w:pPr>
-        <w:rPr>
-          <w:lang w:val="fi-FI"/>
-        </w:rPr>
-      </w:pPr>
-      <w:r>
-        <w:rPr>
-          <w:lang w:val="fi-FI"/>
-        </w:rPr>
-        <w:t>Monia morfeja suojaavat immateriaalioikeudet, mikä tarkoittaa, että niitä ei esim. saa kloonata tai jäljentää, ja lasten hankkiminen vaatii lisenssin ostamisen. Kaikki morfit eivät kuitenkaan ole tällaisia; esim. flatit (tavalliset ihmiset) tai splicerit (geenikorjaillut ihmiset) eivät tavallisesti sisällä mitään immateriaalioikeusrasitteita.</w:t>
-      </w:r>
-    </w:p>
-    <w:p>
-      <w:pPr>
-        <w:rPr>
-          <w:lang w:val="fi-FI"/>
-        </w:rPr>
-      </w:pPr>
-    </w:p>
-    <w:p>
-      <w:pPr>
-        <w:rPr>
-          <w:lang w:val="fi-FI"/>
-        </w:rPr>
-      </w:pPr>
-      <w:r>
-        <w:rPr>
-          <w:lang w:val="fi-FI"/>
-        </w:rPr>
-        <w:t>Egojen siirtäminen on säänneltyä teknologiaa: egojen tallentaminen, kopioiminen, säilyttäminen ja inkarnoiminen on lähtökohtaisesti sallittua vain lisensoiduille toimijoille. Toimintaa valvoo CCS, joka huolehtii siitä, että kenestäkään ei tehdä laittomia kopioita ja että egoista ottaa varmuuskopioita vain taho, jolla on kyky pitää huolta niistä.</w:t>
+        <w:t xml:space="preserve"> mikäli hänellä on siihen varaa (mahdollisesti </w:t>
+      </w:r>
+      <w:proofErr w:type="spellStart"/>
+      <w:proofErr w:type="gramStart"/>
+      <w:r>
+        <w:rPr>
+          <w:lang w:val="fi-FI"/>
+        </w:rPr>
+        <w:t>poislukien</w:t>
+      </w:r>
+      <w:proofErr w:type="spellEnd"/>
+      <w:proofErr w:type="gramEnd"/>
+      <w:r>
+        <w:rPr>
+          <w:lang w:val="fi-FI"/>
+        </w:rPr>
+        <w:t xml:space="preserve"> rangaistusvangit, jotka yleensä suorittavat tuomiotaan jossain tietyssä määrätyssä morfissa).</w:t>
+      </w:r>
+    </w:p>
+    <w:p>
+      <w:pPr>
+        <w:rPr>
+          <w:lang w:val="fi-FI"/>
+        </w:rPr>
+      </w:pPr>
+    </w:p>
+    <w:p>
+      <w:pPr>
+        <w:rPr>
+          <w:lang w:val="fi-FI"/>
+        </w:rPr>
+      </w:pPr>
+      <w:r>
+        <w:rPr>
+          <w:lang w:val="fi-FI"/>
+        </w:rPr>
+        <w:t xml:space="preserve">Monia morfeja suojaavat immateriaalioikeudet, mikä tarkoittaa, että niitä ei esim. saa kloonata tai jäljentää, ja lasten hankkiminen vaatii lisenssin ostamisen. Kaikki </w:t>
+      </w:r>
+      <w:proofErr w:type="spellStart"/>
+      <w:r>
+        <w:rPr>
+          <w:lang w:val="fi-FI"/>
+        </w:rPr>
+        <w:t>morfit</w:t>
+      </w:r>
+      <w:proofErr w:type="spellEnd"/>
+      <w:r>
+        <w:rPr>
+          <w:lang w:val="fi-FI"/>
+        </w:rPr>
+        <w:t xml:space="preserve"> eivät kuitenkaan ole tällaisia; esim. </w:t>
+      </w:r>
+      <w:proofErr w:type="spellStart"/>
+      <w:r>
+        <w:rPr>
+          <w:lang w:val="fi-FI"/>
+        </w:rPr>
+        <w:t>flatit</w:t>
+      </w:r>
+      <w:proofErr w:type="spellEnd"/>
+      <w:r>
+        <w:rPr>
+          <w:lang w:val="fi-FI"/>
+        </w:rPr>
+        <w:t xml:space="preserve"> (tavalliset ihmiset) tai </w:t>
+      </w:r>
+      <w:proofErr w:type="spellStart"/>
+      <w:r>
+        <w:rPr>
+          <w:lang w:val="fi-FI"/>
+        </w:rPr>
+        <w:t>splicerit</w:t>
+      </w:r>
+      <w:proofErr w:type="spellEnd"/>
+      <w:r>
+        <w:rPr>
+          <w:lang w:val="fi-FI"/>
+        </w:rPr>
+        <w:t xml:space="preserve"> (geenikorjaillut ihmiset) eivät tavallisesti sisällä mitään immateriaalioikeusrasitteita.</w:t>
+      </w:r>
+    </w:p>
+    <w:p>
+      <w:pPr>
+        <w:rPr>
+          <w:lang w:val="fi-FI"/>
+        </w:rPr>
+      </w:pPr>
+    </w:p>
+    <w:p>
+      <w:pPr>
+        <w:rPr>
+          <w:lang w:val="fi-FI"/>
+        </w:rPr>
+      </w:pPr>
+      <w:r>
+        <w:rPr>
+          <w:lang w:val="fi-FI"/>
+        </w:rPr>
+        <w:t xml:space="preserve">Egojen siirtäminen on säänneltyä teknologiaa: egojen tallentaminen, kopioiminen, säilyttäminen ja </w:t>
+      </w:r>
+      <w:proofErr w:type="spellStart"/>
+      <w:r>
+        <w:rPr>
+          <w:lang w:val="fi-FI"/>
+        </w:rPr>
+        <w:t>inkarnoiminen</w:t>
+      </w:r>
+      <w:proofErr w:type="spellEnd"/>
+      <w:r>
+        <w:rPr>
+          <w:lang w:val="fi-FI"/>
+        </w:rPr>
+        <w:t xml:space="preserve"> on lähtökohtaisesti sallittua vain lisensoiduille toimijoille. Toimintaa valvoo CCS, joka huolehtii siitä, että kenestäkään ei tehdä laittomia kopioita ja että egoista ottaa varmuuskopioita vain taho, jolla on kyky pitää huolta niistä.</w:t>
       </w:r>
     </w:p>
     <w:p>
@@ -3539,14 +3907,14 @@
           <w:lang w:val="fi-FI"/>
         </w:rPr>
       </w:pPr>
-      <w:bookmarkStart w:id="5" w:name="_Toc74766222"/>
+      <w:bookmarkStart w:id="6" w:name="_Toc74766222"/>
       <w:r>
         <w:rPr>
           <w:lang w:val="fi-FI"/>
         </w:rPr>
         <w:t>Varmuuskopiot</w:t>
       </w:r>
-      <w:bookmarkEnd w:id="5"/>
+      <w:bookmarkEnd w:id="6"/>
     </w:p>
     <w:p>
       <w:pPr>
@@ -3613,7 +3981,21 @@
         <w:rPr>
           <w:lang w:val="fi-FI"/>
         </w:rPr>
-        <w:t>Eli jos varmuuskopio on aktivoitu ja inkarnoitu morfiin, ja sitten alkuperäisen egon kuorinippu löytyykin, aktivoitu kappale säilyttää identiteetin ja oikeudet. Kuorinipussa oleva ego menee varastoon.</w:t>
+        <w:t xml:space="preserve">Eli jos varmuuskopio on aktivoitu ja </w:t>
+      </w:r>
+      <w:proofErr w:type="spellStart"/>
+      <w:r>
+        <w:rPr>
+          <w:lang w:val="fi-FI"/>
+        </w:rPr>
+        <w:t>inkarnoitu</w:t>
+      </w:r>
+      <w:proofErr w:type="spellEnd"/>
+      <w:r>
+        <w:rPr>
+          <w:lang w:val="fi-FI"/>
+        </w:rPr>
+        <w:t xml:space="preserve"> morfiin, ja sitten alkuperäisen egon kuorinippu löytyykin, aktivoitu kappale säilyttää identiteetin ja oikeudet. Kuorinipussa oleva ego menee varastoon.</w:t>
       </w:r>
     </w:p>
     <w:p>
@@ -3725,14 +4107,14 @@
           <w:lang w:val="fi-FI"/>
         </w:rPr>
       </w:pPr>
-      <w:bookmarkStart w:id="6" w:name="_Toc74766223"/>
+      <w:bookmarkStart w:id="7" w:name="_Toc74766223"/>
       <w:r>
         <w:rPr>
           <w:lang w:val="fi-FI"/>
         </w:rPr>
         <w:t>Morfien tuhoutuminen</w:t>
       </w:r>
-      <w:bookmarkEnd w:id="6"/>
+      <w:bookmarkEnd w:id="7"/>
     </w:p>
     <w:p>
       <w:pPr>
@@ -3802,14 +4184,14 @@
           <w:lang w:val="fi-FI"/>
         </w:rPr>
       </w:pPr>
-      <w:bookmarkStart w:id="7" w:name="_Toc74766224"/>
+      <w:bookmarkStart w:id="8" w:name="_Toc74766224"/>
       <w:r>
         <w:rPr>
           <w:lang w:val="fi-FI"/>
         </w:rPr>
         <w:t>Nanofabrikaatio</w:t>
       </w:r>
-      <w:bookmarkEnd w:id="7"/>
+      <w:bookmarkEnd w:id="8"/>
     </w:p>
     <w:p>
       <w:pPr>
@@ -3911,14 +4293,14 @@
           <w:lang w:val="fi-FI"/>
         </w:rPr>
       </w:pPr>
-      <w:bookmarkStart w:id="8" w:name="_Toc74766225"/>
+      <w:bookmarkStart w:id="9" w:name="_Toc74766225"/>
       <w:r>
         <w:rPr>
           <w:lang w:val="fi-FI"/>
         </w:rPr>
         <w:t>Perheoikeus</w:t>
       </w:r>
-      <w:bookmarkEnd w:id="8"/>
+      <w:bookmarkEnd w:id="9"/>
     </w:p>
     <w:p>
       <w:pPr>
@@ -3932,30 +4314,97 @@
         </w:rPr>
         <w:t xml:space="preserve">Lapsen hankkiminen vaatii luvan, mutta lupamenettely ei ole monimutkainen. Monesti siihen kuitenkin kuuluu erilaisia immateriaalioikeuksia, jotka liittyvät lapsen morfiin. Lähtökohtaisesti lapsia voi hankkia vain </w:t>
       </w:r>
-      <w:r>
-        <w:rPr>
-          <w:b/>
-          <w:lang w:val="fi-FI"/>
-        </w:rPr>
-        <w:t>biomorfiin inkarnoitu kansalainen</w:t>
-      </w:r>
-      <w:r>
-        <w:rPr>
-          <w:lang w:val="fi-FI"/>
-        </w:rPr>
-        <w:t xml:space="preserve"> (poikkeuksia esiintyy) ja lapsi tulee aina sijoittaa biomorfiin. Kuorinipun asentamista suositellaan kaikille 8-vuotiaille; tämä rinnastetaan rokottamiseen. Kuitenkaan ketään ei voida pakottaa kuorinippua ottamaan. Lapsi voi kuitenkin itsenäisesti päättää sen ottamisesta 12-vuotiaana.</w:t>
-      </w:r>
-      <w:r>
-        <w:rPr>
-          <w:lang w:val="fi-FI"/>
-        </w:rPr>
-        <w:t xml:space="preserve"> Lasta ei voi laillisesti erottaa morfistaan ennen 15. ikävuottaan ilman painavia (lääketieteellisiä) syitä, ja</w:t>
-      </w:r>
-      <w:r>
-        <w:rPr>
-          <w:lang w:val="fi-FI"/>
-        </w:rPr>
-        <w:t xml:space="preserve"> 15-vuotiaalla lapsella on oikeus päättää itse omasta morfistaan.</w:t>
+      <w:proofErr w:type="spellStart"/>
+      <w:r>
+        <w:rPr>
+          <w:b/>
+          <w:lang w:val="fi-FI"/>
+        </w:rPr>
+        <w:t>biomorfiin</w:t>
+      </w:r>
+      <w:proofErr w:type="spellEnd"/>
+      <w:r>
+        <w:rPr>
+          <w:b/>
+          <w:lang w:val="fi-FI"/>
+        </w:rPr>
+        <w:t xml:space="preserve"> </w:t>
+      </w:r>
+      <w:proofErr w:type="spellStart"/>
+      <w:r>
+        <w:rPr>
+          <w:b/>
+          <w:lang w:val="fi-FI"/>
+        </w:rPr>
+        <w:t>inkarnoitu</w:t>
+      </w:r>
+      <w:proofErr w:type="spellEnd"/>
+      <w:r>
+        <w:rPr>
+          <w:b/>
+          <w:lang w:val="fi-FI"/>
+        </w:rPr>
+        <w:t xml:space="preserve"> kansalainen</w:t>
+      </w:r>
+      <w:r>
+        <w:rPr>
+          <w:lang w:val="fi-FI"/>
+        </w:rPr>
+        <w:t xml:space="preserve"> (poikkeuksia esiintyy) ja lapsi tulee aina sijoittaa </w:t>
+      </w:r>
+      <w:proofErr w:type="spellStart"/>
+      <w:r>
+        <w:rPr>
+          <w:lang w:val="fi-FI"/>
+        </w:rPr>
+        <w:t>biomorfiin</w:t>
+      </w:r>
+      <w:proofErr w:type="spellEnd"/>
+      <w:r>
+        <w:rPr>
+          <w:lang w:val="fi-FI"/>
+        </w:rPr>
+        <w:t>. Kuorinipun asentamista suositellaan kaikille 8-vuotiaille; tämä rinnastetaan rokottamiseen. Kuitenkaan ketään ei voida pakottaa kuorinippua ottamaan. Lapsi voi kuitenkin itsenäisesti päättää sen ottamisesta 12-vuotiaana.</w:t>
+      </w:r>
+      <w:r>
+        <w:rPr>
+          <w:lang w:val="fi-FI"/>
+        </w:rPr>
+        <w:t xml:space="preserve"> Lasta ei voi laillisesti erottaa </w:t>
+      </w:r>
+      <w:proofErr w:type="spellStart"/>
+      <w:r>
+        <w:rPr>
+          <w:lang w:val="fi-FI"/>
+        </w:rPr>
+        <w:t>morfistaan</w:t>
+      </w:r>
+      <w:proofErr w:type="spellEnd"/>
+      <w:r>
+        <w:rPr>
+          <w:lang w:val="fi-FI"/>
+        </w:rPr>
+        <w:t xml:space="preserve"> ennen 15. ikävuottaan ilman painavia (lääketieteellisiä) syitä, ja</w:t>
+      </w:r>
+      <w:r>
+        <w:rPr>
+          <w:lang w:val="fi-FI"/>
+        </w:rPr>
+        <w:t xml:space="preserve"> 15-vuotiaalla lapsella on oikeus päättää itse omasta </w:t>
+      </w:r>
+      <w:proofErr w:type="spellStart"/>
+      <w:r>
+        <w:rPr>
+          <w:lang w:val="fi-FI"/>
+        </w:rPr>
+        <w:t>morfistaan</w:t>
+      </w:r>
+      <w:proofErr w:type="spellEnd"/>
+      <w:r>
+        <w:rPr>
+          <w:lang w:val="fi-FI"/>
+        </w:rPr>
+        <w:t>.</w:t>
       </w:r>
     </w:p>
     <w:p>
@@ -3991,46 +4440,88 @@
           <w:lang w:val="fi-FI"/>
         </w:rPr>
       </w:pPr>
-      <w:bookmarkStart w:id="9" w:name="_Toc74766226"/>
+      <w:bookmarkStart w:id="10" w:name="_Toc74766226"/>
       <w:r>
         <w:rPr>
           <w:lang w:val="fi-FI"/>
         </w:rPr>
         <w:t>Sosiaaliturva</w:t>
       </w:r>
-      <w:bookmarkEnd w:id="9"/>
-    </w:p>
-    <w:p>
-      <w:pPr>
-        <w:rPr>
-          <w:lang w:val="fi-FI"/>
-        </w:rPr>
-      </w:pPr>
-      <w:r>
-        <w:rPr>
-          <w:lang w:val="fi-FI"/>
-        </w:rPr>
-        <w:t>Laki ei takaa Marsissa kattavaa sosiaaliturvaa. Työttömyyskorvaus on käytännössä tuntematon. Käytännössä isoimmat habitaatit tarjoavat ilman sekä pienen määrän sähköä kelle tahansa tarvitsevalle. Periaatteessa sähkömäärä on riittävä yksinkertaiselle synteettiselle morfille.</w:t>
-      </w:r>
-    </w:p>
-    <w:p>
-      <w:pPr>
-        <w:rPr>
-          <w:lang w:val="fi-FI"/>
-        </w:rPr>
-      </w:pPr>
-    </w:p>
-    <w:p>
-      <w:pPr>
-        <w:rPr>
-          <w:lang w:val="fi-FI"/>
-        </w:rPr>
-      </w:pPr>
-      <w:r>
-        <w:rPr>
-          <w:lang w:val="fi-FI"/>
-        </w:rPr>
-        <w:t>Ruokaa ja vettä ei välttämättä ole saatavana (tosin käytännössä usein on). Oletus on, että jos on biomorfissa ja varaton, voi aina myydä morfinsa ja vaihtaa halvempaan synteettiseen. Käytännössä monet ovat haluttomia näin tekemään, vaikka asunnottomille, työttömille ja varattomille ei tahdo löytyä mitään tukipalveluita. Lisäksi etenkin todella vanhat rustermorfit ovat monesti käytännössä arvottomia ja kelpaavat vain raaka-aineeksi.</w:t>
+      <w:bookmarkEnd w:id="10"/>
+    </w:p>
+    <w:p>
+      <w:pPr>
+        <w:rPr>
+          <w:lang w:val="fi-FI"/>
+        </w:rPr>
+      </w:pPr>
+      <w:r>
+        <w:rPr>
+          <w:lang w:val="fi-FI"/>
+        </w:rPr>
+        <w:t xml:space="preserve">Laki ei takaa Marsissa kattavaa sosiaaliturvaa. Työttömyyskorvaus on käytännössä tuntematon. Käytännössä isoimmat habitaatit tarjoavat ilman sekä pienen määrän sähköä kelle tahansa tarvitsevalle. Periaatteessa sähkömäärä on riittävä yksinkertaiselle synteettiselle </w:t>
+      </w:r>
+      <w:proofErr w:type="spellStart"/>
+      <w:r>
+        <w:rPr>
+          <w:lang w:val="fi-FI"/>
+        </w:rPr>
+        <w:t>morfille</w:t>
+      </w:r>
+      <w:proofErr w:type="spellEnd"/>
+      <w:r>
+        <w:rPr>
+          <w:lang w:val="fi-FI"/>
+        </w:rPr>
+        <w:t>.</w:t>
+      </w:r>
+    </w:p>
+    <w:p>
+      <w:pPr>
+        <w:rPr>
+          <w:lang w:val="fi-FI"/>
+        </w:rPr>
+      </w:pPr>
+    </w:p>
+    <w:p>
+      <w:pPr>
+        <w:rPr>
+          <w:lang w:val="fi-FI"/>
+        </w:rPr>
+      </w:pPr>
+      <w:r>
+        <w:rPr>
+          <w:lang w:val="fi-FI"/>
+        </w:rPr>
+        <w:t xml:space="preserve">Ruokaa ja vettä ei välttämättä ole saatavana (tosin käytännössä usein on). Oletus on, että jos on </w:t>
+      </w:r>
+      <w:proofErr w:type="spellStart"/>
+      <w:r>
+        <w:rPr>
+          <w:lang w:val="fi-FI"/>
+        </w:rPr>
+        <w:t>biomorfissa</w:t>
+      </w:r>
+      <w:proofErr w:type="spellEnd"/>
+      <w:r>
+        <w:rPr>
+          <w:lang w:val="fi-FI"/>
+        </w:rPr>
+        <w:t xml:space="preserve"> ja varaton, voi aina myydä morfinsa ja vaihtaa halvempaan synteettiseen. Käytännössä monet ovat haluttomia näin tekemään, vaikka asunnottomille, työttömille ja varattomille ei tahdo löytyä mitään tukipalveluita. Lisäksi etenkin todella vanhat </w:t>
+      </w:r>
+      <w:proofErr w:type="spellStart"/>
+      <w:r>
+        <w:rPr>
+          <w:lang w:val="fi-FI"/>
+        </w:rPr>
+        <w:t>rustermorfit</w:t>
+      </w:r>
+      <w:proofErr w:type="spellEnd"/>
+      <w:r>
+        <w:rPr>
+          <w:lang w:val="fi-FI"/>
+        </w:rPr>
+        <w:t xml:space="preserve"> ovat monesti käytännössä arvottomia ja kelpaavat vain raaka-aineeksi.</w:t>
       </w:r>
     </w:p>
     <w:p>
@@ -4040,14 +4531,14 @@
           <w:lang w:val="fi-FI"/>
         </w:rPr>
       </w:pPr>
-      <w:bookmarkStart w:id="10" w:name="_Toc74766227"/>
+      <w:bookmarkStart w:id="11" w:name="_Toc74766227"/>
       <w:r>
         <w:rPr>
           <w:lang w:val="fi-FI"/>
         </w:rPr>
         <w:t>Työoikeus</w:t>
       </w:r>
-      <w:bookmarkEnd w:id="10"/>
+      <w:bookmarkEnd w:id="11"/>
     </w:p>
     <w:p>
       <w:pPr>
@@ -4157,14 +4648,14 @@
           <w:lang w:val="fi-FI"/>
         </w:rPr>
       </w:pPr>
-      <w:bookmarkStart w:id="11" w:name="_Toc74766228"/>
+      <w:bookmarkStart w:id="12" w:name="_Toc74766228"/>
       <w:r>
         <w:rPr>
           <w:lang w:val="fi-FI"/>
         </w:rPr>
         <w:t>Velallisuus</w:t>
       </w:r>
-      <w:bookmarkEnd w:id="11"/>
+      <w:bookmarkEnd w:id="12"/>
     </w:p>
     <w:p>
       <w:pPr>
@@ -4196,27 +4687,55 @@
         <w:rPr>
           <w:lang w:val="fi-FI"/>
         </w:rPr>
-        <w:t>morfi on omaisuutta. Jokaista egoa säilytetään valtion toimesta vähintään kylmävarastossa. Jos egolla ei kuitenkaan ole omaisuutta, hänellä ei välttämättä ole morfia, eikä häntä ole inkarnoitu edes tietoverkkoon. Hän on käytännössä tajuton ja kommunikaatiokyvytön.</w:t>
-      </w:r>
-    </w:p>
-    <w:p>
-      <w:pPr>
-        <w:rPr>
-          <w:lang w:val="fi-FI"/>
-        </w:rPr>
-      </w:pPr>
-    </w:p>
-    <w:p>
-      <w:pPr>
-        <w:rPr>
-          <w:lang w:val="fi-FI"/>
-        </w:rPr>
-      </w:pPr>
-      <w:r>
-        <w:rPr>
-          <w:lang w:val="fi-FI"/>
-        </w:rPr>
-        <w:t xml:space="preserve">Sukulaiset, ystävät tai hyväntekeväisyysjärjestöt voivat toki hankkia tällaiselle egolle morfin, mutta monilla ei tätä optiota ole. Kuitenkin jättiyritykset tarjoavat monille egoille morfia ikään kuin velaksi. Yritys X tarjoaa henkilölle vuokrakehon hintaan NN per kuukausi, ja osoittaa samalla työpaikan, jolla henkilö voi ansaita riittävästi rahaa maksaakseen vuokrakehon ja säästääkseen omaan kehoon. Monesti sopimukseen kuuluu myös, että vuokrakehon saa 2-10 vuodessa omakseen. </w:t>
+        <w:t xml:space="preserve">morfi on omaisuutta. Jokaista egoa säilytetään valtion toimesta vähintään kylmävarastossa. Jos egolla ei kuitenkaan ole omaisuutta, hänellä ei välttämättä ole morfia, eikä häntä ole </w:t>
+      </w:r>
+      <w:proofErr w:type="spellStart"/>
+      <w:r>
+        <w:rPr>
+          <w:lang w:val="fi-FI"/>
+        </w:rPr>
+        <w:t>inkarnoitu</w:t>
+      </w:r>
+      <w:proofErr w:type="spellEnd"/>
+      <w:r>
+        <w:rPr>
+          <w:lang w:val="fi-FI"/>
+        </w:rPr>
+        <w:t xml:space="preserve"> edes tietoverkkoon. Hän on käytännössä tajuton ja kommunikaatiokyvytön.</w:t>
+      </w:r>
+    </w:p>
+    <w:p>
+      <w:pPr>
+        <w:rPr>
+          <w:lang w:val="fi-FI"/>
+        </w:rPr>
+      </w:pPr>
+    </w:p>
+    <w:p>
+      <w:pPr>
+        <w:rPr>
+          <w:lang w:val="fi-FI"/>
+        </w:rPr>
+      </w:pPr>
+      <w:r>
+        <w:rPr>
+          <w:lang w:val="fi-FI"/>
+        </w:rPr>
+        <w:t xml:space="preserve">Sukulaiset, ystävät tai hyväntekeväisyysjärjestöt voivat toki hankkia tällaiselle egolle </w:t>
+      </w:r>
+      <w:proofErr w:type="spellStart"/>
+      <w:r>
+        <w:rPr>
+          <w:lang w:val="fi-FI"/>
+        </w:rPr>
+        <w:t>morfin</w:t>
+      </w:r>
+      <w:proofErr w:type="spellEnd"/>
+      <w:r>
+        <w:rPr>
+          <w:lang w:val="fi-FI"/>
+        </w:rPr>
+        <w:t xml:space="preserve">, mutta monilla ei tätä optiota ole. Kuitenkin jättiyritykset tarjoavat monille egoille morfia ikään kuin velaksi. Yritys X tarjoaa henkilölle vuokrakehon hintaan NN per kuukausi, ja osoittaa samalla työpaikan, jolla henkilö voi ansaita riittävästi rahaa maksaakseen vuokrakehon ja säästääkseen omaan kehoon. Monesti sopimukseen kuuluu myös, että vuokrakehon saa 2-10 vuodessa omakseen. </w:t>
       </w:r>
       <w:r>
         <w:rPr>
@@ -4229,7 +4748,35 @@
         <w:rPr>
           <w:lang w:val="fi-FI"/>
         </w:rPr>
-        <w:t>Yleensä käyttöön tarjotut kehot ovat halpoja konemorfeja jotka eivät välttämättä kestä vuottakaan lunastamisen jälkeen. Velallisuus on pääasiassa portti olemattomuudesta kurjuuteen; harvat oikeasti pääsevät kehon ostettuaan millään tavalla jaloilleen, vaan jäävät toistuvien morfivelkojen vankeina halpatyövoimaksi jättiyrityksille.</w:t>
+        <w:t xml:space="preserve">Yleensä käyttöön tarjotut kehot ovat halpoja </w:t>
+      </w:r>
+      <w:proofErr w:type="spellStart"/>
+      <w:r>
+        <w:rPr>
+          <w:lang w:val="fi-FI"/>
+        </w:rPr>
+        <w:t>konemorfeja</w:t>
+      </w:r>
+      <w:proofErr w:type="spellEnd"/>
+      <w:r>
+        <w:rPr>
+          <w:lang w:val="fi-FI"/>
+        </w:rPr>
+        <w:t xml:space="preserve"> jotka eivät välttämättä kestä vuottakaan lunastamisen jälkeen. Velallisuus on pääasiassa portti olemattomuudesta kurjuuteen; harvat oikeasti pääsevät kehon ostettuaan millään tavalla jaloilleen, vaan jäävät toistuvien </w:t>
+      </w:r>
+      <w:proofErr w:type="spellStart"/>
+      <w:r>
+        <w:rPr>
+          <w:lang w:val="fi-FI"/>
+        </w:rPr>
+        <w:t>morfivelkojen</w:t>
+      </w:r>
+      <w:proofErr w:type="spellEnd"/>
+      <w:r>
+        <w:rPr>
+          <w:lang w:val="fi-FI"/>
+        </w:rPr>
+        <w:t xml:space="preserve"> vankeina halpatyövoimaksi jättiyrityksille.</w:t>
       </w:r>
     </w:p>
     <w:p>
@@ -4239,14 +4786,14 @@
           <w:lang w:val="fi-FI"/>
         </w:rPr>
       </w:pPr>
-      <w:bookmarkStart w:id="12" w:name="_Toc74766229"/>
+      <w:bookmarkStart w:id="13" w:name="_Toc74766229"/>
       <w:r>
         <w:rPr>
           <w:lang w:val="fi-FI"/>
         </w:rPr>
         <w:t>Upliftit</w:t>
       </w:r>
-      <w:bookmarkEnd w:id="12"/>
+      <w:bookmarkEnd w:id="13"/>
     </w:p>
     <w:p>
       <w:pPr>
@@ -4264,53 +4811,181 @@
         <w:rPr>
           <w:lang w:val="fi-FI"/>
         </w:rPr>
-        <w:t xml:space="preserve">(enimmäkseen neokädelliset, jonkin verran myös neolinnut) </w:t>
-      </w:r>
-      <w:r>
-        <w:rPr>
-          <w:lang w:val="fi-FI"/>
-        </w:rPr>
-        <w:t>muodostavat noin 1% Marsin koko väkiluvusta, ja ehkä 3% kansalaisista. Käytännössä upliftien kansalaisoikeudet ovat rajoitettuja, siten että niitä ei pidetä täysivaltaisina -- äänioikeus, luottamustehtävissä toimiminen ja morfivapaus ei niitä täysin koske, esimerkiksi. Upliftit eivät saa sukittua kuin niiden oman lajin morfeihin tai valikoituihin synteettisiin morfeihin. Vastaavasti ihmisiä ei saa sukittaa upliftimorfeihin.</w:t>
-      </w:r>
-    </w:p>
-    <w:p>
-      <w:pPr>
-        <w:rPr>
-          <w:lang w:val="fi-FI"/>
-        </w:rPr>
-      </w:pPr>
-    </w:p>
-    <w:p>
-      <w:pPr>
-        <w:rPr>
-          <w:lang w:val="fi-FI"/>
-        </w:rPr>
-      </w:pPr>
-      <w:r>
-        <w:rPr>
-          <w:lang w:val="fi-FI"/>
-        </w:rPr>
-        <w:t>Uplifteilla on täysi-ikäisinä (ikä vaihtelee, mutta useimmiten 16-20) oikeus omaisuuteen, ammatinharjoittamiseen ja vastaavaan, mutta niillä on aina oltava edunvalvoja, jolla on tietyssä määrin oikeus puuttua niiden tekemisiin. Monesti edunvalvoja saattaa olla säätiö tai yhtiö. Useat upliftit vastustavat tätä ja vaativat täysivaltaisuutta, mutta niiden kognitiivisia kykyjä ei pidetä riittävän kehittyneinä täysivaltaiseen vaikuttamiseen yhteiskunnassa.</w:t>
-      </w:r>
-    </w:p>
-    <w:p>
-      <w:pPr>
-        <w:rPr>
-          <w:lang w:val="fi-FI"/>
-        </w:rPr>
-      </w:pPr>
-    </w:p>
-    <w:p>
-      <w:pPr>
-        <w:rPr>
-          <w:lang w:val="fi-FI"/>
-        </w:rPr>
-      </w:pPr>
-      <w:r>
-        <w:rPr>
-          <w:lang w:val="fi-FI"/>
-        </w:rPr>
-        <w:t>Uplifteja koskee pääsääntöisesti sama lainsäädäntö kuin muitakin. Erityisenä sääntönä: edunvalvoja ei saa estää uplifteilta kanssakäymistä muiden saman lajin edustajien kanssa.</w:t>
+        <w:t xml:space="preserve">(enimmäkseen </w:t>
+      </w:r>
+      <w:proofErr w:type="spellStart"/>
+      <w:r>
+        <w:rPr>
+          <w:lang w:val="fi-FI"/>
+        </w:rPr>
+        <w:t>neokädelliset</w:t>
+      </w:r>
+      <w:proofErr w:type="spellEnd"/>
+      <w:r>
+        <w:rPr>
+          <w:lang w:val="fi-FI"/>
+        </w:rPr>
+        <w:t xml:space="preserve">, jonkin verran myös </w:t>
+      </w:r>
+      <w:proofErr w:type="spellStart"/>
+      <w:r>
+        <w:rPr>
+          <w:lang w:val="fi-FI"/>
+        </w:rPr>
+        <w:t>neolinnut</w:t>
+      </w:r>
+      <w:proofErr w:type="spellEnd"/>
+      <w:r>
+        <w:rPr>
+          <w:lang w:val="fi-FI"/>
+        </w:rPr>
+        <w:t xml:space="preserve">) </w:t>
+      </w:r>
+      <w:r>
+        <w:rPr>
+          <w:lang w:val="fi-FI"/>
+        </w:rPr>
+        <w:t xml:space="preserve">muodostavat noin 1% Marsin koko väkiluvusta, ja ehkä 3% kansalaisista. Käytännössä </w:t>
+      </w:r>
+      <w:proofErr w:type="spellStart"/>
+      <w:r>
+        <w:rPr>
+          <w:lang w:val="fi-FI"/>
+        </w:rPr>
+        <w:t>upliftien</w:t>
+      </w:r>
+      <w:proofErr w:type="spellEnd"/>
+      <w:r>
+        <w:rPr>
+          <w:lang w:val="fi-FI"/>
+        </w:rPr>
+        <w:t xml:space="preserve"> kansalaisoikeudet ovat rajoitettuja, siten että niitä ei pidetä täysivaltaisina -- äänioikeus, luottamustehtävissä toimiminen ja </w:t>
+      </w:r>
+      <w:proofErr w:type="spellStart"/>
+      <w:r>
+        <w:rPr>
+          <w:lang w:val="fi-FI"/>
+        </w:rPr>
+        <w:t>morfivapaus</w:t>
+      </w:r>
+      <w:proofErr w:type="spellEnd"/>
+      <w:r>
+        <w:rPr>
+          <w:lang w:val="fi-FI"/>
+        </w:rPr>
+        <w:t xml:space="preserve"> ei niitä täysin koske, esimerkiksi. Upliftit eivät saa </w:t>
+      </w:r>
+      <w:proofErr w:type="spellStart"/>
+      <w:r>
+        <w:rPr>
+          <w:lang w:val="fi-FI"/>
+        </w:rPr>
+        <w:t>sukittua</w:t>
+      </w:r>
+      <w:proofErr w:type="spellEnd"/>
+      <w:r>
+        <w:rPr>
+          <w:lang w:val="fi-FI"/>
+        </w:rPr>
+        <w:t xml:space="preserve"> kuin niiden oman lajin morfeihin tai valikoituihin synteettisiin morfeihin. Vastaavasti ihmisiä ei saa sukittaa </w:t>
+      </w:r>
+      <w:proofErr w:type="spellStart"/>
+      <w:r>
+        <w:rPr>
+          <w:lang w:val="fi-FI"/>
+        </w:rPr>
+        <w:t>upliftimorfeihin</w:t>
+      </w:r>
+      <w:proofErr w:type="spellEnd"/>
+      <w:r>
+        <w:rPr>
+          <w:lang w:val="fi-FI"/>
+        </w:rPr>
+        <w:t>.</w:t>
+      </w:r>
+    </w:p>
+    <w:p>
+      <w:pPr>
+        <w:rPr>
+          <w:lang w:val="fi-FI"/>
+        </w:rPr>
+      </w:pPr>
+    </w:p>
+    <w:p>
+      <w:pPr>
+        <w:rPr>
+          <w:lang w:val="fi-FI"/>
+        </w:rPr>
+      </w:pPr>
+      <w:proofErr w:type="spellStart"/>
+      <w:r>
+        <w:rPr>
+          <w:lang w:val="fi-FI"/>
+        </w:rPr>
+        <w:t>Uplifteilla</w:t>
+      </w:r>
+      <w:proofErr w:type="spellEnd"/>
+      <w:r>
+        <w:rPr>
+          <w:lang w:val="fi-FI"/>
+        </w:rPr>
+        <w:t xml:space="preserve"> on täysi-ikäisinä (ikä vaihtelee, mutta useimmiten 16-20) oikeus omaisuuteen, ammatinharjoittamiseen ja vastaavaan, mutta niillä on aina oltava edunvalvoja, jolla on tietyssä määrin oikeus puuttua niiden tekemisiin. Monesti edunvalvoja saattaa olla säätiö tai yhtiö. Useat </w:t>
+      </w:r>
+      <w:proofErr w:type="spellStart"/>
+      <w:r>
+        <w:rPr>
+          <w:lang w:val="fi-FI"/>
+        </w:rPr>
+        <w:t>upliftit</w:t>
+      </w:r>
+      <w:proofErr w:type="spellEnd"/>
+      <w:r>
+        <w:rPr>
+          <w:lang w:val="fi-FI"/>
+        </w:rPr>
+        <w:t xml:space="preserve"> vastustavat tätä ja vaativat täysivaltaisuutta, mutta niiden kognitiivisia kykyjä ei pidetä riittävän kehittyneinä täysivaltaiseen vaikuttamiseen yhteiskunnassa.</w:t>
+      </w:r>
+    </w:p>
+    <w:p>
+      <w:pPr>
+        <w:rPr>
+          <w:lang w:val="fi-FI"/>
+        </w:rPr>
+      </w:pPr>
+    </w:p>
+    <w:p>
+      <w:pPr>
+        <w:rPr>
+          <w:lang w:val="fi-FI"/>
+        </w:rPr>
+      </w:pPr>
+      <w:proofErr w:type="spellStart"/>
+      <w:r>
+        <w:rPr>
+          <w:lang w:val="fi-FI"/>
+        </w:rPr>
+        <w:t>Uplifteja</w:t>
+      </w:r>
+      <w:proofErr w:type="spellEnd"/>
+      <w:r>
+        <w:rPr>
+          <w:lang w:val="fi-FI"/>
+        </w:rPr>
+        <w:t xml:space="preserve"> koskee pääsääntöisesti sama lainsäädäntö kuin muitakin. Erityisenä sääntönä: edunvalvoja ei saa estää </w:t>
+      </w:r>
+      <w:proofErr w:type="spellStart"/>
+      <w:r>
+        <w:rPr>
+          <w:lang w:val="fi-FI"/>
+        </w:rPr>
+        <w:t>uplifteilta</w:t>
+      </w:r>
+      <w:proofErr w:type="spellEnd"/>
+      <w:r>
+        <w:rPr>
+          <w:lang w:val="fi-FI"/>
+        </w:rPr>
+        <w:t xml:space="preserve"> kanssakäymistä muiden saman lajin edustajien kanssa.</w:t>
       </w:r>
     </w:p>
     <w:p>
@@ -4320,14 +4995,14 @@
           <w:lang w:val="fi-FI"/>
         </w:rPr>
       </w:pPr>
-      <w:bookmarkStart w:id="13" w:name="_Toc74766230"/>
+      <w:bookmarkStart w:id="14" w:name="_Toc74766230"/>
       <w:r>
         <w:rPr>
           <w:lang w:val="fi-FI"/>
         </w:rPr>
         <w:t>Aseistus</w:t>
       </w:r>
-      <w:bookmarkEnd w:id="13"/>
+      <w:bookmarkEnd w:id="14"/>
     </w:p>
     <w:p>
       <w:pPr>
@@ -4345,19 +5020,75 @@
         <w:rPr>
           <w:lang w:val="fi-FI"/>
         </w:rPr>
-        <w:t xml:space="preserve"> tai maglev-junissa</w:t>
-      </w:r>
-      <w:r>
-        <w:rPr>
-          <w:lang w:val="fi-FI"/>
-        </w:rPr>
-        <w:t xml:space="preserve"> aseita saa kantaa vain erityisluvalla. Pienemmissä habeissa säännöt vaihtelevat, mutta useimmiten aseet ovat kiellettyjä muilta kuin habin omilta turvaihmisiltä</w:t>
-      </w:r>
-      <w:r>
-        <w:rPr>
-          <w:lang w:val="fi-FI"/>
-        </w:rPr>
-        <w:t xml:space="preserve"> (tosin useimmissa paikoissa erävartio / Martian Rangers on poikkeus tähän)</w:t>
+        <w:t xml:space="preserve"> tai </w:t>
+      </w:r>
+      <w:proofErr w:type="spellStart"/>
+      <w:r>
+        <w:rPr>
+          <w:lang w:val="fi-FI"/>
+        </w:rPr>
+        <w:t>maglev</w:t>
+      </w:r>
+      <w:proofErr w:type="spellEnd"/>
+      <w:r>
+        <w:rPr>
+          <w:lang w:val="fi-FI"/>
+        </w:rPr>
+        <w:t>-junissa</w:t>
+      </w:r>
+      <w:r>
+        <w:rPr>
+          <w:lang w:val="fi-FI"/>
+        </w:rPr>
+        <w:t xml:space="preserve"> aseita saa kantaa vain erityisluvalla. Pienemmissä </w:t>
+      </w:r>
+      <w:proofErr w:type="spellStart"/>
+      <w:r>
+        <w:rPr>
+          <w:lang w:val="fi-FI"/>
+        </w:rPr>
+        <w:t>habeissa</w:t>
+      </w:r>
+      <w:proofErr w:type="spellEnd"/>
+      <w:r>
+        <w:rPr>
+          <w:lang w:val="fi-FI"/>
+        </w:rPr>
+        <w:t xml:space="preserve"> säännöt vaihtelevat, mutta useimmiten aseet ovat kiellettyjä muilta kuin </w:t>
+      </w:r>
+      <w:proofErr w:type="spellStart"/>
+      <w:r>
+        <w:rPr>
+          <w:lang w:val="fi-FI"/>
+        </w:rPr>
+        <w:t>habin</w:t>
+      </w:r>
+      <w:proofErr w:type="spellEnd"/>
+      <w:r>
+        <w:rPr>
+          <w:lang w:val="fi-FI"/>
+        </w:rPr>
+        <w:t xml:space="preserve"> omilta turvaihmisiltä</w:t>
+      </w:r>
+      <w:r>
+        <w:rPr>
+          <w:lang w:val="fi-FI"/>
+        </w:rPr>
+        <w:t xml:space="preserve"> (tosin useimmissa paikoissa erävartio / </w:t>
+      </w:r>
+      <w:proofErr w:type="spellStart"/>
+      <w:r>
+        <w:rPr>
+          <w:lang w:val="fi-FI"/>
+        </w:rPr>
+        <w:t>Martian</w:t>
+      </w:r>
+      <w:proofErr w:type="spellEnd"/>
+      <w:r>
+        <w:rPr>
+          <w:lang w:val="fi-FI"/>
+        </w:rPr>
+        <w:t xml:space="preserve"> Rangers on poikkeus tähän)</w:t>
       </w:r>
       <w:r>
         <w:rPr>
@@ -4385,7 +5116,7 @@
           <w:lang w:val="fi-FI"/>
         </w:rPr>
       </w:pPr>
-      <w:bookmarkStart w:id="14" w:name="_Toc74766231"/>
+      <w:bookmarkStart w:id="15" w:name="_Toc74766231"/>
       <w:r>
         <w:rPr>
           <w:lang w:val="fi-FI"/>
@@ -4398,19 +5129,33 @@
         </w:rPr>
         <w:t xml:space="preserve"> ja seksityö</w:t>
       </w:r>
-      <w:bookmarkEnd w:id="14"/>
-    </w:p>
-    <w:p>
-      <w:pPr>
-        <w:rPr>
-          <w:lang w:val="fi-FI"/>
-        </w:rPr>
-      </w:pPr>
-      <w:r>
-        <w:rPr>
-          <w:lang w:val="fi-FI"/>
-        </w:rPr>
-        <w:t>Universaalia huumausainelainsäädäntöä ei ole. Monet habit ovat kuitenkin kieltäneet tiettyjen kemikaalien nauttimisen tai välittämisen</w:t>
+      <w:bookmarkEnd w:id="15"/>
+    </w:p>
+    <w:p>
+      <w:pPr>
+        <w:rPr>
+          <w:lang w:val="fi-FI"/>
+        </w:rPr>
+      </w:pPr>
+      <w:r>
+        <w:rPr>
+          <w:lang w:val="fi-FI"/>
+        </w:rPr>
+        <w:t xml:space="preserve">Universaalia huumausainelainsäädäntöä ei ole. Monet </w:t>
+      </w:r>
+      <w:proofErr w:type="spellStart"/>
+      <w:r>
+        <w:rPr>
+          <w:lang w:val="fi-FI"/>
+        </w:rPr>
+        <w:t>habit</w:t>
+      </w:r>
+      <w:proofErr w:type="spellEnd"/>
+      <w:r>
+        <w:rPr>
+          <w:lang w:val="fi-FI"/>
+        </w:rPr>
+        <w:t xml:space="preserve"> ovat kuitenkin kieltäneet tiettyjen kemikaalien nauttimisen tai välittämisen</w:t>
       </w:r>
       <w:r>
         <w:rPr>
@@ -4446,7 +5191,21 @@
         <w:rPr>
           <w:lang w:val="fi-FI"/>
         </w:rPr>
-        <w:t xml:space="preserve">vaihtelevat tapakulttuurin mukaan: joissain habeissa </w:t>
+        <w:t xml:space="preserve">vaihtelevat tapakulttuurin mukaan: joissain </w:t>
+      </w:r>
+      <w:proofErr w:type="spellStart"/>
+      <w:r>
+        <w:rPr>
+          <w:lang w:val="fi-FI"/>
+        </w:rPr>
+        <w:t>habeissa</w:t>
+      </w:r>
+      <w:proofErr w:type="spellEnd"/>
+      <w:r>
+        <w:rPr>
+          <w:lang w:val="fi-FI"/>
+        </w:rPr>
+        <w:t xml:space="preserve"> </w:t>
       </w:r>
       <w:r>
         <w:rPr>
@@ -4496,7 +5255,21 @@
         <w:rPr>
           <w:lang w:val="fi-FI"/>
         </w:rPr>
-        <w:t>Seksityö on pääsääntöisesti laillista, tosin jotkut habit ovat kieltäneet sen.</w:t>
+        <w:t xml:space="preserve">Seksityö on pääsääntöisesti laillista, tosin jotkut </w:t>
+      </w:r>
+      <w:proofErr w:type="spellStart"/>
+      <w:r>
+        <w:rPr>
+          <w:lang w:val="fi-FI"/>
+        </w:rPr>
+        <w:t>habit</w:t>
+      </w:r>
+      <w:proofErr w:type="spellEnd"/>
+      <w:r>
+        <w:rPr>
+          <w:lang w:val="fi-FI"/>
+        </w:rPr>
+        <w:t xml:space="preserve"> ovat kieltäneet sen.</w:t>
       </w:r>
     </w:p>
     <w:p>
@@ -4506,14 +5279,14 @@
           <w:lang w:val="fi-FI"/>
         </w:rPr>
       </w:pPr>
-      <w:bookmarkStart w:id="15" w:name="_Toc74766232"/>
+      <w:bookmarkStart w:id="16" w:name="_Toc74766232"/>
       <w:r>
         <w:rPr>
           <w:lang w:val="fi-FI"/>
         </w:rPr>
         <w:t>Maankäyttö</w:t>
       </w:r>
-      <w:bookmarkEnd w:id="15"/>
+      <w:bookmarkEnd w:id="16"/>
     </w:p>
     <w:p>
       <w:pPr>
@@ -4543,13 +5316,55 @@
         <w:rPr>
           <w:lang w:val="fi-FI"/>
         </w:rPr>
-        <w:t>nkäyttösuunnitelma TTO:lle (Thar</w:t>
-      </w:r>
-      <w:r>
-        <w:rPr>
-          <w:lang w:val="fi-FI"/>
-        </w:rPr>
-        <w:t>sis Terraforming Office) ja jos se hyväksytään, maksamalla pantti ja ottamalla (muutaman neliökilometrin) alue haltuun. Alueella täytyy konkreettisesti tehdä jotain, ja periaatteessa kaiken toiminnan on tähdättävä Marsin terraformaamiseen. Alue on lähtökohtaisesti ensimmäiset 20 (Marsin) vuotta pelkästään vuokralla, ja sen käyttö tarkistetaan vuosittain.</w:t>
+        <w:t xml:space="preserve">nkäyttösuunnitelma </w:t>
+      </w:r>
+      <w:proofErr w:type="spellStart"/>
+      <w:r>
+        <w:rPr>
+          <w:lang w:val="fi-FI"/>
+        </w:rPr>
+        <w:t>TTO:lle</w:t>
+      </w:r>
+      <w:proofErr w:type="spellEnd"/>
+      <w:r>
+        <w:rPr>
+          <w:lang w:val="fi-FI"/>
+        </w:rPr>
+        <w:t xml:space="preserve"> (Thar</w:t>
+      </w:r>
+      <w:r>
+        <w:rPr>
+          <w:lang w:val="fi-FI"/>
+        </w:rPr>
+        <w:t xml:space="preserve">sis </w:t>
+      </w:r>
+      <w:proofErr w:type="spellStart"/>
+      <w:r>
+        <w:rPr>
+          <w:lang w:val="fi-FI"/>
+        </w:rPr>
+        <w:t>Terraforming</w:t>
+      </w:r>
+      <w:proofErr w:type="spellEnd"/>
+      <w:r>
+        <w:rPr>
+          <w:lang w:val="fi-FI"/>
+        </w:rPr>
+        <w:t xml:space="preserve"> Office) ja jos se hyväksytään, maksamalla pantti ja ottamalla (muutaman neliökilometrin) alue haltuun. Alueella täytyy konkreettisesti tehdä jotain, ja periaatteessa kaiken toiminnan on tähdättävä Marsin </w:t>
+      </w:r>
+      <w:proofErr w:type="spellStart"/>
+      <w:r>
+        <w:rPr>
+          <w:lang w:val="fi-FI"/>
+        </w:rPr>
+        <w:t>terraformaamiseen</w:t>
+      </w:r>
+      <w:proofErr w:type="spellEnd"/>
+      <w:r>
+        <w:rPr>
+          <w:lang w:val="fi-FI"/>
+        </w:rPr>
+        <w:t>. Alue on lähtökohtaisesti ensimmäiset 20 (Marsin) vuotta pelkästään vuokralla, ja sen käyttö tarkistetaan vuosittain.</w:t>
       </w:r>
       <w:r>
         <w:rPr>
@@ -4557,6 +5372,7 @@
         </w:rPr>
         <w:t xml:space="preserve"> TTO vuokraa hyperyrityksiltä </w:t>
       </w:r>
+      <w:proofErr w:type="spellStart"/>
       <w:r>
         <w:rPr>
           <w:lang w:val="fi-FI"/>
@@ -4567,47 +5383,82 @@
         <w:rPr>
           <w:lang w:val="fi-FI"/>
         </w:rPr>
-        <w:t>työvoimaa käymään oikeasti jokaisen vallatun alueen läpi edes kursorisesti.</w:t>
-      </w:r>
-    </w:p>
-    <w:p>
-      <w:pPr>
-        <w:rPr>
-          <w:lang w:val="fi-FI"/>
-        </w:rPr>
-      </w:pPr>
-    </w:p>
-    <w:p>
-      <w:pPr>
-        <w:rPr>
-          <w:lang w:val="fi-FI"/>
-        </w:rPr>
-      </w:pPr>
-      <w:r>
-        <w:rPr>
-          <w:lang w:val="fi-FI"/>
-        </w:rPr>
-        <w:t>Maankäyttöoikeuksia pidetään kohtalaisen järkevänä ja kohtuullisina, joskin hyperyritysten tiedetään saavan näissä etuiluasemia. Lisäksi terraformausoperaatioissa taivaalta putoilee välillä komeettoja, ja joskus nämä putoavat valitettavan lähelle asuttuja maita.</w:t>
-      </w:r>
-    </w:p>
-    <w:p>
-      <w:pPr>
-        <w:rPr>
-          <w:lang w:val="fi-FI"/>
-        </w:rPr>
-      </w:pPr>
-    </w:p>
-    <w:p>
-      <w:pPr>
-        <w:rPr>
-          <w:lang w:val="fi-FI"/>
-        </w:rPr>
-      </w:pPr>
-      <w:r>
-        <w:rPr>
-          <w:lang w:val="fi-FI"/>
-        </w:rPr>
-        <w:t>Kaikki eivät maankäyttöoikeuksia hae; etenkin Barsoomin liikettä lähellä olevat tahot vain valtaavat alueita erityisemmin tästä huutelematta. Barsoomin liikkeen mielestä TTO:n toiminta suosii hyperyritysten etuja, eikä ole legitiimiä.</w:t>
+        <w:t>työvoimaa</w:t>
+      </w:r>
+      <w:proofErr w:type="spellEnd"/>
+      <w:r>
+        <w:rPr>
+          <w:lang w:val="fi-FI"/>
+        </w:rPr>
+        <w:t xml:space="preserve"> käymään oikeasti jokaisen vallatun alueen läpi edes kursorisesti.</w:t>
+      </w:r>
+    </w:p>
+    <w:p>
+      <w:pPr>
+        <w:rPr>
+          <w:lang w:val="fi-FI"/>
+        </w:rPr>
+      </w:pPr>
+    </w:p>
+    <w:p>
+      <w:pPr>
+        <w:rPr>
+          <w:lang w:val="fi-FI"/>
+        </w:rPr>
+      </w:pPr>
+      <w:r>
+        <w:rPr>
+          <w:lang w:val="fi-FI"/>
+        </w:rPr>
+        <w:t xml:space="preserve">Maankäyttöoikeuksia pidetään kohtalaisen järkevänä ja kohtuullisina, joskin hyperyritysten tiedetään saavan näissä etuiluasemia. Lisäksi </w:t>
+      </w:r>
+      <w:proofErr w:type="spellStart"/>
+      <w:r>
+        <w:rPr>
+          <w:lang w:val="fi-FI"/>
+        </w:rPr>
+        <w:t>terraformausoperaatioissa</w:t>
+      </w:r>
+      <w:proofErr w:type="spellEnd"/>
+      <w:r>
+        <w:rPr>
+          <w:lang w:val="fi-FI"/>
+        </w:rPr>
+        <w:t xml:space="preserve"> taivaalta putoilee välillä komeettoja, ja joskus nämä putoavat valitettavan lähelle asuttuja maita.</w:t>
+      </w:r>
+    </w:p>
+    <w:p>
+      <w:pPr>
+        <w:rPr>
+          <w:lang w:val="fi-FI"/>
+        </w:rPr>
+      </w:pPr>
+    </w:p>
+    <w:p>
+      <w:pPr>
+        <w:rPr>
+          <w:lang w:val="fi-FI"/>
+        </w:rPr>
+      </w:pPr>
+      <w:r>
+        <w:rPr>
+          <w:lang w:val="fi-FI"/>
+        </w:rPr>
+        <w:t xml:space="preserve">Kaikki eivät maankäyttöoikeuksia hae; etenkin Barsoomin liikettä lähellä olevat tahot vain valtaavat alueita erityisemmin tästä huutelematta. Barsoomin liikkeen mielestä </w:t>
+      </w:r>
+      <w:proofErr w:type="spellStart"/>
+      <w:r>
+        <w:rPr>
+          <w:lang w:val="fi-FI"/>
+        </w:rPr>
+        <w:t>TTO:n</w:t>
+      </w:r>
+      <w:proofErr w:type="spellEnd"/>
+      <w:r>
+        <w:rPr>
+          <w:lang w:val="fi-FI"/>
+        </w:rPr>
+        <w:t xml:space="preserve"> toiminta suosii hyperyritysten etuja, eikä ole legitiimiä.</w:t>
       </w:r>
     </w:p>
     <w:p>
@@ -4617,26 +5468,82 @@
           <w:lang w:val="fi-FI"/>
         </w:rPr>
       </w:pPr>
-      <w:bookmarkStart w:id="16" w:name="_Toc74766233"/>
+      <w:bookmarkStart w:id="17" w:name="_Toc74766233"/>
       <w:r>
         <w:rPr>
           <w:lang w:val="fi-FI"/>
         </w:rPr>
         <w:t>Liikennesäännöt</w:t>
       </w:r>
-      <w:bookmarkEnd w:id="16"/>
-    </w:p>
-    <w:p>
-      <w:pPr>
-        <w:rPr>
-          <w:lang w:val="fi-FI"/>
-        </w:rPr>
-      </w:pPr>
-      <w:r>
-        <w:rPr>
-          <w:lang w:val="fi-FI"/>
-        </w:rPr>
-        <w:t>Maanteillä pinta-ajoneuvojen nopeusrajoitus on yleensä 200 kph, ja tätä valvotaan nopeuskameroilla. Teiden ulkopuolella saa ajaa miten huvittaa, mutta käytännössä maasto on niin huonoa, että 30 kph on realistinen nopeus. (Monesti teilläkin 200 kph on utopiaa; 100 kph on realistisempi nopeus. Pienessä painovoimassa ja ohuessa ilmassa tiellä oleva kivi saattaa heittää nopeasti liikkuvan auton useita metrejä ilmaan.)</w:t>
+      <w:bookmarkEnd w:id="17"/>
+    </w:p>
+    <w:p>
+      <w:pPr>
+        <w:rPr>
+          <w:lang w:val="fi-FI"/>
+        </w:rPr>
+      </w:pPr>
+      <w:r>
+        <w:rPr>
+          <w:lang w:val="fi-FI"/>
+        </w:rPr>
+        <w:t xml:space="preserve">Maanteillä pinta-ajoneuvojen nopeusrajoitus on yleensä 200 </w:t>
+      </w:r>
+      <w:proofErr w:type="spellStart"/>
+      <w:r>
+        <w:rPr>
+          <w:lang w:val="fi-FI"/>
+        </w:rPr>
+        <w:t>kph</w:t>
+      </w:r>
+      <w:proofErr w:type="spellEnd"/>
+      <w:r>
+        <w:rPr>
+          <w:lang w:val="fi-FI"/>
+        </w:rPr>
+        <w:t xml:space="preserve">, ja tätä valvotaan nopeuskameroilla. Teiden ulkopuolella saa ajaa miten huvittaa, mutta käytännössä maasto on niin huonoa, että 30 </w:t>
+      </w:r>
+      <w:proofErr w:type="spellStart"/>
+      <w:r>
+        <w:rPr>
+          <w:lang w:val="fi-FI"/>
+        </w:rPr>
+        <w:t>kph</w:t>
+      </w:r>
+      <w:proofErr w:type="spellEnd"/>
+      <w:r>
+        <w:rPr>
+          <w:lang w:val="fi-FI"/>
+        </w:rPr>
+        <w:t xml:space="preserve"> on realistinen nopeus. (Monesti teilläkin 200 </w:t>
+      </w:r>
+      <w:proofErr w:type="spellStart"/>
+      <w:r>
+        <w:rPr>
+          <w:lang w:val="fi-FI"/>
+        </w:rPr>
+        <w:t>kph</w:t>
+      </w:r>
+      <w:proofErr w:type="spellEnd"/>
+      <w:r>
+        <w:rPr>
+          <w:lang w:val="fi-FI"/>
+        </w:rPr>
+        <w:t xml:space="preserve"> on utopiaa; 100 </w:t>
+      </w:r>
+      <w:proofErr w:type="spellStart"/>
+      <w:r>
+        <w:rPr>
+          <w:lang w:val="fi-FI"/>
+        </w:rPr>
+        <w:t>kph</w:t>
+      </w:r>
+      <w:proofErr w:type="spellEnd"/>
+      <w:r>
+        <w:rPr>
+          <w:lang w:val="fi-FI"/>
+        </w:rPr>
+        <w:t xml:space="preserve"> on realistisempi nopeus. Pienessä painovoimassa ja ohuessa ilmassa tiellä oleva kivi saattaa heittää nopeasti liikkuvan auton useita metrejä ilmaan.)</w:t>
       </w:r>
     </w:p>
     <w:p>
@@ -4668,7 +5575,21 @@
         <w:rPr>
           <w:lang w:val="fi-FI"/>
         </w:rPr>
-        <w:t xml:space="preserve"> lentoreitit, joilla on normaalisti 400 kph:n nopeusrajoitus. Mikäli on tarve lentää tätä nopeammin, pitää tehdä lentosuunnitelma</w:t>
+        <w:t xml:space="preserve"> lentoreitit, joilla on normaalisti 400 </w:t>
+      </w:r>
+      <w:proofErr w:type="spellStart"/>
+      <w:r>
+        <w:rPr>
+          <w:lang w:val="fi-FI"/>
+        </w:rPr>
+        <w:t>kph:n</w:t>
+      </w:r>
+      <w:proofErr w:type="spellEnd"/>
+      <w:r>
+        <w:rPr>
+          <w:lang w:val="fi-FI"/>
+        </w:rPr>
+        <w:t xml:space="preserve"> nopeusrajoitus. Mikäli on tarve lentää tätä nopeammin, pitää tehdä lentosuunnitelma</w:t>
       </w:r>
       <w:r>
         <w:rPr>
@@ -4690,14 +5611,14 @@
           <w:lang w:val="fi-FI"/>
         </w:rPr>
       </w:pPr>
-      <w:bookmarkStart w:id="17" w:name="_Toc74766234"/>
+      <w:bookmarkStart w:id="18" w:name="_Toc74766234"/>
       <w:r>
         <w:rPr>
           <w:lang w:val="fi-FI"/>
         </w:rPr>
         <w:t>Valtion virastoja</w:t>
       </w:r>
-      <w:bookmarkEnd w:id="17"/>
+      <w:bookmarkEnd w:id="18"/>
       <w:r>
         <w:rPr>
           <w:lang w:val="fi-FI"/>
@@ -4743,7 +5664,39 @@
           <w:b/>
           <w:lang w:val="fi-FI"/>
         </w:rPr>
-        <w:t xml:space="preserve">(Infrastructure Workers' Association) </w:t>
+        <w:t>(</w:t>
+      </w:r>
+      <w:proofErr w:type="spellStart"/>
+      <w:r>
+        <w:rPr>
+          <w:b/>
+          <w:lang w:val="fi-FI"/>
+        </w:rPr>
+        <w:t>Infrastructure</w:t>
+      </w:r>
+      <w:proofErr w:type="spellEnd"/>
+      <w:r>
+        <w:rPr>
+          <w:b/>
+          <w:lang w:val="fi-FI"/>
+        </w:rPr>
+        <w:t xml:space="preserve"> </w:t>
+      </w:r>
+      <w:proofErr w:type="spellStart"/>
+      <w:r>
+        <w:rPr>
+          <w:b/>
+          <w:lang w:val="fi-FI"/>
+        </w:rPr>
+        <w:t>Workers</w:t>
+      </w:r>
+      <w:proofErr w:type="spellEnd"/>
+      <w:r>
+        <w:rPr>
+          <w:b/>
+          <w:lang w:val="fi-FI"/>
+        </w:rPr>
+        <w:t xml:space="preserve">' Association) </w:t>
       </w:r>
       <w:r>
         <w:rPr>
@@ -4790,7 +5743,15 @@
         <w:t xml:space="preserve"> (Tharsis Terraforming Office)</w:t>
       </w:r>
       <w:r>
-        <w:t xml:space="preserve"> - Terraformausvirasto.</w:t>
+        <w:t xml:space="preserve"> - </w:t>
+      </w:r>
+      <w:proofErr w:type="spellStart"/>
+      <w:r>
+        <w:t>Terraformausvirasto</w:t>
+      </w:r>
+      <w:proofErr w:type="spellEnd"/>
+      <w:r>
+        <w:t>.</w:t>
       </w:r>
       <w:r>
         <w:t xml:space="preserve"> </w:t>
@@ -4811,7 +5772,21 @@
         <w:rPr>
           <w:lang w:val="fi-FI"/>
         </w:rPr>
-        <w:t xml:space="preserve"> TTO:sta huolimatta kuin siitä johtuen.</w:t>
+        <w:t xml:space="preserve"> </w:t>
+      </w:r>
+      <w:proofErr w:type="spellStart"/>
+      <w:r>
+        <w:rPr>
+          <w:lang w:val="fi-FI"/>
+        </w:rPr>
+        <w:t>TTO:sta</w:t>
+      </w:r>
+      <w:proofErr w:type="spellEnd"/>
+      <w:r>
+        <w:rPr>
+          <w:lang w:val="fi-FI"/>
+        </w:rPr>
+        <w:t xml:space="preserve"> huolimatta kuin siitä johtuen.</w:t>
       </w:r>
     </w:p>
     <w:p>
@@ -4834,7 +5809,23 @@
         <w:t>MDOT (Mars Department of Transportation)</w:t>
       </w:r>
       <w:r>
-        <w:t xml:space="preserve"> - Liikennehallinto ja -huolto. </w:t>
+        <w:t xml:space="preserve"> - Liikennehallinto </w:t>
+      </w:r>
+      <w:proofErr w:type="spellStart"/>
+      <w:r>
+        <w:t>ja</w:t>
+      </w:r>
+      <w:proofErr w:type="spellEnd"/>
+      <w:r>
+        <w:t xml:space="preserve"> -</w:t>
+      </w:r>
+      <w:proofErr w:type="spellStart"/>
+      <w:r>
+        <w:t>huolto</w:t>
+      </w:r>
+      <w:proofErr w:type="spellEnd"/>
+      <w:r>
+        <w:t xml:space="preserve">. </w:t>
       </w:r>
       <w:r>
         <w:rPr>
@@ -4848,6 +5839,7 @@
         </w:rPr>
         <w:t xml:space="preserve"> Tämän alaisuudessa pyörii mm. </w:t>
       </w:r>
+      <w:proofErr w:type="spellStart"/>
       <w:r>
         <w:rPr>
           <w:b/>
@@ -4855,6 +5847,7 @@
         </w:rPr>
         <w:t>Links</w:t>
       </w:r>
+      <w:proofErr w:type="spellEnd"/>
       <w:r>
         <w:rPr>
           <w:b/>
@@ -4872,28 +5865,74 @@
         <w:rPr>
           <w:lang w:val="fi-FI"/>
         </w:rPr>
-        <w:t>vastaa egocastereista ja avaruuslennoista, ja joka on lähinnä vain yritysten foorumi jakaa kakkua. LO on legendaarisen hyvä väistämään kaikkea vastuuta.</w:t>
-      </w:r>
-    </w:p>
-    <w:p>
-      <w:pPr>
-        <w:rPr>
-          <w:lang w:val="fi-FI"/>
-        </w:rPr>
-      </w:pPr>
-    </w:p>
-    <w:p>
-      <w:pPr>
-        <w:rPr>
-          <w:lang w:val="fi-FI"/>
-        </w:rPr>
-      </w:pPr>
-      <w:r>
-        <w:rPr>
-          <w:b/>
-          <w:lang w:val="fi-FI"/>
-        </w:rPr>
-        <w:t xml:space="preserve">CCS (Common Continuity Service) </w:t>
+        <w:t xml:space="preserve">vastaa </w:t>
+      </w:r>
+      <w:proofErr w:type="spellStart"/>
+      <w:r>
+        <w:rPr>
+          <w:lang w:val="fi-FI"/>
+        </w:rPr>
+        <w:t>egocastereista</w:t>
+      </w:r>
+      <w:proofErr w:type="spellEnd"/>
+      <w:r>
+        <w:rPr>
+          <w:lang w:val="fi-FI"/>
+        </w:rPr>
+        <w:t xml:space="preserve"> ja avaruuslennoista, ja joka on lähinnä vain yritysten foorumi jakaa kakkua. LO on legendaarisen hyvä väistämään kaikkea vastuuta.</w:t>
+      </w:r>
+    </w:p>
+    <w:p>
+      <w:pPr>
+        <w:rPr>
+          <w:lang w:val="fi-FI"/>
+        </w:rPr>
+      </w:pPr>
+    </w:p>
+    <w:p>
+      <w:pPr>
+        <w:rPr>
+          <w:lang w:val="fi-FI"/>
+        </w:rPr>
+      </w:pPr>
+      <w:r>
+        <w:rPr>
+          <w:b/>
+          <w:lang w:val="fi-FI"/>
+        </w:rPr>
+        <w:t>CCS (</w:t>
+      </w:r>
+      <w:proofErr w:type="spellStart"/>
+      <w:r>
+        <w:rPr>
+          <w:b/>
+          <w:lang w:val="fi-FI"/>
+        </w:rPr>
+        <w:t>Common</w:t>
+      </w:r>
+      <w:proofErr w:type="spellEnd"/>
+      <w:r>
+        <w:rPr>
+          <w:b/>
+          <w:lang w:val="fi-FI"/>
+        </w:rPr>
+        <w:t xml:space="preserve"> </w:t>
+      </w:r>
+      <w:proofErr w:type="spellStart"/>
+      <w:r>
+        <w:rPr>
+          <w:b/>
+          <w:lang w:val="fi-FI"/>
+        </w:rPr>
+        <w:t>Continuity</w:t>
+      </w:r>
+      <w:proofErr w:type="spellEnd"/>
+      <w:r>
+        <w:rPr>
+          <w:b/>
+          <w:lang w:val="fi-FI"/>
+        </w:rPr>
+        <w:t xml:space="preserve"> Service) </w:t>
       </w:r>
       <w:r>
         <w:rPr>
@@ -4933,13 +5972,63 @@
           <w:lang w:val="fi-FI"/>
         </w:rPr>
       </w:pPr>
-      <w:r>
-        <w:rPr>
-          <w:b/>
-          <w:lang w:val="fi-FI"/>
-        </w:rPr>
-        <w:t>League Army and Space Force</w:t>
-      </w:r>
+      <w:proofErr w:type="spellStart"/>
+      <w:r>
+        <w:rPr>
+          <w:b/>
+          <w:lang w:val="fi-FI"/>
+        </w:rPr>
+        <w:t>League</w:t>
+      </w:r>
+      <w:proofErr w:type="spellEnd"/>
+      <w:r>
+        <w:rPr>
+          <w:b/>
+          <w:lang w:val="fi-FI"/>
+        </w:rPr>
+        <w:t xml:space="preserve"> </w:t>
+      </w:r>
+      <w:proofErr w:type="spellStart"/>
+      <w:r>
+        <w:rPr>
+          <w:b/>
+          <w:lang w:val="fi-FI"/>
+        </w:rPr>
+        <w:t>Army</w:t>
+      </w:r>
+      <w:proofErr w:type="spellEnd"/>
+      <w:r>
+        <w:rPr>
+          <w:b/>
+          <w:lang w:val="fi-FI"/>
+        </w:rPr>
+        <w:t xml:space="preserve"> and </w:t>
+      </w:r>
+      <w:proofErr w:type="spellStart"/>
+      <w:r>
+        <w:rPr>
+          <w:b/>
+          <w:lang w:val="fi-FI"/>
+        </w:rPr>
+        <w:t>Space</w:t>
+      </w:r>
+      <w:proofErr w:type="spellEnd"/>
+      <w:r>
+        <w:rPr>
+          <w:b/>
+          <w:lang w:val="fi-FI"/>
+        </w:rPr>
+        <w:t xml:space="preserve"> </w:t>
+      </w:r>
+      <w:proofErr w:type="spellStart"/>
+      <w:r>
+        <w:rPr>
+          <w:b/>
+          <w:lang w:val="fi-FI"/>
+        </w:rPr>
+        <w:t>Force</w:t>
+      </w:r>
+      <w:proofErr w:type="spellEnd"/>
       <w:r>
         <w:rPr>
           <w:lang w:val="fi-FI"/>
@@ -4952,28 +6041,42 @@
         </w:rPr>
         <w:t>, joka operoi mm. avaruusvalvontaa.</w:t>
       </w:r>
-      <w:bookmarkStart w:id="18" w:name="_GoBack"/>
-      <w:bookmarkEnd w:id="18"/>
-    </w:p>
-    <w:p>
-      <w:pPr>
-        <w:rPr>
-          <w:lang w:val="fi-FI"/>
-        </w:rPr>
-      </w:pPr>
-    </w:p>
-    <w:p>
-      <w:pPr>
-        <w:rPr>
-          <w:lang w:val="fi-FI"/>
-        </w:rPr>
-      </w:pPr>
-      <w:r>
-        <w:rPr>
-          <w:b/>
-          <w:lang w:val="fi-FI"/>
-        </w:rPr>
-        <w:t>Martian Rangers, tai Erävartio</w:t>
+    </w:p>
+    <w:p>
+      <w:pPr>
+        <w:rPr>
+          <w:lang w:val="fi-FI"/>
+        </w:rPr>
+      </w:pPr>
+    </w:p>
+    <w:p>
+      <w:pPr>
+        <w:rPr>
+          <w:lang w:val="fi-FI"/>
+        </w:rPr>
+      </w:pPr>
+      <w:proofErr w:type="spellStart"/>
+      <w:r>
+        <w:rPr>
+          <w:b/>
+          <w:lang w:val="fi-FI"/>
+        </w:rPr>
+        <w:t>Martian</w:t>
+      </w:r>
+      <w:proofErr w:type="spellEnd"/>
+      <w:r>
+        <w:rPr>
+          <w:b/>
+          <w:lang w:val="fi-FI"/>
+        </w:rPr>
+        <w:t xml:space="preserve"> Rangers,</w:t>
+      </w:r>
+      <w:r>
+        <w:rPr>
+          <w:b/>
+          <w:lang w:val="fi-FI"/>
+        </w:rPr>
+        <w:t xml:space="preserve"> Erävartio</w:t>
       </w:r>
       <w:r>
         <w:rPr>
@@ -5022,7 +6125,7 @@
         <w:rPr>
           <w:b/>
           <w:noProof/>
-          <w:lang w:eastAsia="ja-JP"/>
+          <w:lang w:eastAsia="zh-CN"/>
         </w:rPr>
         <w:drawing>
           <wp:inline distT="0" distB="0" distL="0" distR="0" wp14:anchorId="01FC88FF" wp14:editId="7033C6DC">
@@ -5113,6 +6216,7 @@
         </w:rPr>
         <w:t xml:space="preserve">Planeettojen konsortio on hyperyritysten yhteenliittymä sisemmässä aurinkokunnassa. </w:t>
       </w:r>
+      <w:proofErr w:type="gramStart"/>
       <w:r>
         <w:rPr>
           <w:lang w:val="fi-FI"/>
@@ -5123,7 +6227,14 @@
         <w:rPr>
           <w:lang w:val="fi-FI"/>
         </w:rPr>
-        <w:t xml:space="preserve"> yrityksistä </w:t>
+        <w:t xml:space="preserve"> yrityksistä</w:t>
+      </w:r>
+      <w:proofErr w:type="gramEnd"/>
+      <w:r>
+        <w:rPr>
+          <w:lang w:val="fi-FI"/>
+        </w:rPr>
+        <w:t xml:space="preserve"> </w:t>
       </w:r>
       <w:r>
         <w:rPr>
@@ -5147,43 +6258,87 @@
         <w:rPr>
           <w:lang w:val="fi-FI"/>
         </w:rPr>
-        <w:t xml:space="preserve"> ääripieniä ja ketteriä. Ne ovat kaikki kuitenkin erittäin varakkaita ja vaikutusvaltaisia. Konsorio on arvoiltaan tiukan kapitalistinen, tosin se vakuuttaa ajavansa transihmiskunnan parasta. Tähän suhtaudutaan vaihtelevan skeptisesti.</w:t>
-      </w:r>
-    </w:p>
-    <w:p>
-      <w:pPr>
-        <w:rPr>
-          <w:lang w:val="fi-FI"/>
-        </w:rPr>
-      </w:pPr>
-    </w:p>
-    <w:p>
-      <w:pPr>
-        <w:rPr>
-          <w:lang w:val="fi-FI"/>
-        </w:rPr>
-      </w:pPr>
-      <w:r>
-        <w:rPr>
-          <w:lang w:val="fi-FI"/>
-        </w:rPr>
-        <w:t>Konsortiota johtaa Hypercorp-neuvosto, jonka jäsenet ovat:</w:t>
-      </w:r>
-    </w:p>
-    <w:p>
-      <w:pPr>
-        <w:rPr>
-          <w:lang w:val="fi-FI"/>
-        </w:rPr>
-      </w:pPr>
-    </w:p>
-    <w:p>
+        <w:t xml:space="preserve"> ääripieniä ja ketteriä. Ne ovat kaikki kuitenkin erittäin varakkaita ja vaikutusvaltaisia. </w:t>
+      </w:r>
+      <w:proofErr w:type="spellStart"/>
+      <w:r>
+        <w:rPr>
+          <w:lang w:val="fi-FI"/>
+        </w:rPr>
+        <w:t>Konsorio</w:t>
+      </w:r>
+      <w:proofErr w:type="spellEnd"/>
+      <w:r>
+        <w:rPr>
+          <w:lang w:val="fi-FI"/>
+        </w:rPr>
+        <w:t xml:space="preserve"> on arvoiltaan tiukan kapitalistinen, tosin se vakuuttaa ajavansa </w:t>
+      </w:r>
+      <w:proofErr w:type="spellStart"/>
+      <w:r>
+        <w:rPr>
+          <w:lang w:val="fi-FI"/>
+        </w:rPr>
+        <w:t>transihmiskunnan</w:t>
+      </w:r>
+      <w:proofErr w:type="spellEnd"/>
+      <w:r>
+        <w:rPr>
+          <w:lang w:val="fi-FI"/>
+        </w:rPr>
+        <w:t xml:space="preserve"> parasta. Tähän suhtaudutaan vaihtelevan skeptisesti.</w:t>
+      </w:r>
+    </w:p>
+    <w:p>
+      <w:pPr>
+        <w:rPr>
+          <w:lang w:val="fi-FI"/>
+        </w:rPr>
+      </w:pPr>
+    </w:p>
+    <w:p>
+      <w:pPr>
+        <w:rPr>
+          <w:lang w:val="fi-FI"/>
+        </w:rPr>
+      </w:pPr>
+      <w:r>
+        <w:rPr>
+          <w:lang w:val="fi-FI"/>
+        </w:rPr>
+        <w:t xml:space="preserve">Konsortiota johtaa </w:t>
+      </w:r>
+      <w:proofErr w:type="spellStart"/>
+      <w:r>
+        <w:rPr>
+          <w:lang w:val="fi-FI"/>
+        </w:rPr>
+        <w:t>Hypercorp</w:t>
+      </w:r>
+      <w:proofErr w:type="spellEnd"/>
+      <w:r>
+        <w:rPr>
+          <w:lang w:val="fi-FI"/>
+        </w:rPr>
+        <w:t>-neuvosto, jonka jäsenet ovat:</w:t>
+      </w:r>
+    </w:p>
+    <w:p>
+      <w:pPr>
+        <w:rPr>
+          <w:lang w:val="fi-FI"/>
+        </w:rPr>
+      </w:pPr>
+    </w:p>
+    <w:p>
+      <w:proofErr w:type="spellStart"/>
       <w:r>
         <w:rPr>
           <w:b/>
         </w:rPr>
         <w:t>Cognite</w:t>
       </w:r>
+      <w:proofErr w:type="spellEnd"/>
       <w:r>
         <w:rPr>
           <w:b/>
@@ -5191,7 +6346,15 @@
         <w:t xml:space="preserve"> </w:t>
       </w:r>
       <w:r>
-        <w:t>(neuroteknologia)</w:t>
+        <w:t>(</w:t>
+      </w:r>
+      <w:proofErr w:type="spellStart"/>
+      <w:r>
+        <w:t>neuroteknologia</w:t>
+      </w:r>
+      <w:proofErr w:type="spellEnd"/>
+      <w:r>
+        <w:t>)</w:t>
       </w:r>
     </w:p>
     <w:p>
@@ -5208,21 +6371,38 @@
         <w:t xml:space="preserve"> </w:t>
       </w:r>
       <w:r>
-        <w:t>(turvallisuus)</w:t>
-      </w:r>
-    </w:p>
-    <w:p>
-      <w:pPr>
-        <w:rPr>
-          <w:lang w:val="fi-FI"/>
-        </w:rPr>
-      </w:pPr>
-      <w:r>
-        <w:rPr>
-          <w:b/>
-          <w:lang w:val="fi-FI"/>
-        </w:rPr>
-        <w:t xml:space="preserve">Experia </w:t>
+        <w:t>(</w:t>
+      </w:r>
+      <w:proofErr w:type="spellStart"/>
+      <w:r>
+        <w:t>turvallisuus</w:t>
+      </w:r>
+      <w:proofErr w:type="spellEnd"/>
+      <w:r>
+        <w:t>)</w:t>
+      </w:r>
+    </w:p>
+    <w:p>
+      <w:pPr>
+        <w:rPr>
+          <w:lang w:val="fi-FI"/>
+        </w:rPr>
+      </w:pPr>
+      <w:proofErr w:type="spellStart"/>
+      <w:r>
+        <w:rPr>
+          <w:b/>
+          <w:lang w:val="fi-FI"/>
+        </w:rPr>
+        <w:t>Experia</w:t>
+      </w:r>
+      <w:proofErr w:type="spellEnd"/>
+      <w:r>
+        <w:rPr>
+          <w:b/>
+          <w:lang w:val="fi-FI"/>
+        </w:rPr>
+        <w:t xml:space="preserve"> </w:t>
       </w:r>
       <w:r>
         <w:rPr>
@@ -5237,12 +6417,37 @@
           <w:lang w:val="fi-FI"/>
         </w:rPr>
       </w:pPr>
-      <w:r>
-        <w:rPr>
-          <w:b/>
-          <w:lang w:val="fi-FI"/>
-        </w:rPr>
-        <w:t xml:space="preserve">Fa Jing </w:t>
+      <w:proofErr w:type="spellStart"/>
+      <w:r>
+        <w:rPr>
+          <w:b/>
+          <w:lang w:val="fi-FI"/>
+        </w:rPr>
+        <w:t>Fa</w:t>
+      </w:r>
+      <w:proofErr w:type="spellEnd"/>
+      <w:r>
+        <w:rPr>
+          <w:b/>
+          <w:lang w:val="fi-FI"/>
+        </w:rPr>
+        <w:t xml:space="preserve"> </w:t>
+      </w:r>
+      <w:proofErr w:type="spellStart"/>
+      <w:r>
+        <w:rPr>
+          <w:b/>
+          <w:lang w:val="fi-FI"/>
+        </w:rPr>
+        <w:t>Jing</w:t>
+      </w:r>
+      <w:proofErr w:type="spellEnd"/>
+      <w:r>
+        <w:rPr>
+          <w:b/>
+          <w:lang w:val="fi-FI"/>
+        </w:rPr>
+        <w:t xml:space="preserve"> </w:t>
       </w:r>
       <w:r>
         <w:rPr>
@@ -5257,12 +6462,21 @@
           <w:lang w:val="fi-FI"/>
         </w:rPr>
       </w:pPr>
-      <w:r>
-        <w:rPr>
-          <w:b/>
-          <w:lang w:val="fi-FI"/>
-        </w:rPr>
-        <w:t xml:space="preserve">Fujizo </w:t>
+      <w:proofErr w:type="spellStart"/>
+      <w:r>
+        <w:rPr>
+          <w:b/>
+          <w:lang w:val="fi-FI"/>
+        </w:rPr>
+        <w:t>Fujizo</w:t>
+      </w:r>
+      <w:proofErr w:type="spellEnd"/>
+      <w:r>
+        <w:rPr>
+          <w:b/>
+          <w:lang w:val="fi-FI"/>
+        </w:rPr>
+        <w:t xml:space="preserve"> </w:t>
       </w:r>
       <w:r>
         <w:rPr>
@@ -5289,18 +6503,41 @@
           <w:lang w:val="fi-FI"/>
         </w:rPr>
       </w:pPr>
-      <w:r>
-        <w:rPr>
-          <w:b/>
-          <w:lang w:val="fi-FI"/>
-        </w:rPr>
-        <w:t xml:space="preserve">Invatch </w:t>
-      </w:r>
-      <w:r>
-        <w:rPr>
-          <w:lang w:val="fi-FI"/>
-        </w:rPr>
-        <w:t>(bio- ja synthmorfit)</w:t>
+      <w:proofErr w:type="spellStart"/>
+      <w:r>
+        <w:rPr>
+          <w:b/>
+          <w:lang w:val="fi-FI"/>
+        </w:rPr>
+        <w:t>Invatch</w:t>
+      </w:r>
+      <w:proofErr w:type="spellEnd"/>
+      <w:r>
+        <w:rPr>
+          <w:b/>
+          <w:lang w:val="fi-FI"/>
+        </w:rPr>
+        <w:t xml:space="preserve"> </w:t>
+      </w:r>
+      <w:r>
+        <w:rPr>
+          <w:lang w:val="fi-FI"/>
+        </w:rPr>
+        <w:t>(</w:t>
+      </w:r>
+      <w:proofErr w:type="spellStart"/>
+      <w:r>
+        <w:rPr>
+          <w:lang w:val="fi-FI"/>
+        </w:rPr>
+        <w:t>bio</w:t>
+      </w:r>
+      <w:proofErr w:type="spellEnd"/>
+      <w:r>
+        <w:rPr>
+          <w:lang w:val="fi-FI"/>
+        </w:rPr>
+        <w:t>- ja synthmorfit)</w:t>
       </w:r>
     </w:p>
     <w:p>
@@ -5317,16 +6554,26 @@
         <w:t xml:space="preserve"> </w:t>
       </w:r>
       <w:r>
-        <w:t>(elektroniikka)</w:t>
-      </w:r>
-    </w:p>
-    <w:p>
+        <w:t>(</w:t>
+      </w:r>
+      <w:proofErr w:type="spellStart"/>
+      <w:r>
+        <w:t>elektroniikka</w:t>
+      </w:r>
+      <w:proofErr w:type="spellEnd"/>
+      <w:r>
+        <w:t>)</w:t>
+      </w:r>
+    </w:p>
+    <w:p>
+      <w:proofErr w:type="spellStart"/>
       <w:r>
         <w:rPr>
           <w:b/>
         </w:rPr>
         <w:t>Nanosys</w:t>
       </w:r>
+      <w:proofErr w:type="spellEnd"/>
       <w:r>
         <w:rPr>
           <w:b/>
@@ -5334,32 +6581,73 @@
         <w:t xml:space="preserve"> </w:t>
       </w:r>
       <w:r>
-        <w:t>(nanoteknologia)</w:t>
-      </w:r>
-    </w:p>
-    <w:p>
-      <w:r>
-        <w:rPr>
-          <w:b/>
-        </w:rPr>
-        <w:t xml:space="preserve">Pavonis Infrastructure Authority </w:t>
-      </w:r>
-      <w:r>
-        <w:t>(Marsin avaruushissi)</w:t>
-      </w:r>
-    </w:p>
-    <w:p>
-      <w:pPr>
-        <w:rPr>
-          <w:lang w:val="fi-FI"/>
-        </w:rPr>
-      </w:pPr>
-      <w:r>
-        <w:rPr>
-          <w:b/>
-          <w:lang w:val="fi-FI"/>
-        </w:rPr>
-        <w:t xml:space="preserve">Prosperity Group </w:t>
+        <w:t>(</w:t>
+      </w:r>
+      <w:proofErr w:type="spellStart"/>
+      <w:r>
+        <w:t>nanoteknologia</w:t>
+      </w:r>
+      <w:proofErr w:type="spellEnd"/>
+      <w:r>
+        <w:t>)</w:t>
+      </w:r>
+    </w:p>
+    <w:p>
+      <w:proofErr w:type="spellStart"/>
+      <w:r>
+        <w:rPr>
+          <w:b/>
+        </w:rPr>
+        <w:t>Pavonis</w:t>
+      </w:r>
+      <w:proofErr w:type="spellEnd"/>
+      <w:r>
+        <w:rPr>
+          <w:b/>
+        </w:rPr>
+        <w:t xml:space="preserve"> Infrastructure Authority </w:t>
+      </w:r>
+      <w:r>
+        <w:t>(</w:t>
+      </w:r>
+      <w:proofErr w:type="spellStart"/>
+      <w:r>
+        <w:t>Marsin</w:t>
+      </w:r>
+      <w:proofErr w:type="spellEnd"/>
+      <w:r>
+        <w:t xml:space="preserve"> </w:t>
+      </w:r>
+      <w:proofErr w:type="spellStart"/>
+      <w:r>
+        <w:t>avaruushissi</w:t>
+      </w:r>
+      <w:proofErr w:type="spellEnd"/>
+      <w:r>
+        <w:t>)</w:t>
+      </w:r>
+    </w:p>
+    <w:p>
+      <w:pPr>
+        <w:rPr>
+          <w:lang w:val="fi-FI"/>
+        </w:rPr>
+      </w:pPr>
+      <w:proofErr w:type="spellStart"/>
+      <w:r>
+        <w:rPr>
+          <w:b/>
+          <w:lang w:val="fi-FI"/>
+        </w:rPr>
+        <w:t>Prosperity</w:t>
+      </w:r>
+      <w:proofErr w:type="spellEnd"/>
+      <w:r>
+        <w:rPr>
+          <w:b/>
+          <w:lang w:val="fi-FI"/>
+        </w:rPr>
+        <w:t xml:space="preserve"> Group </w:t>
       </w:r>
       <w:r>
         <w:rPr>
@@ -5394,12 +6682,37 @@
           <w:lang w:val="fi-FI"/>
         </w:rPr>
       </w:pPr>
-      <w:r>
-        <w:rPr>
-          <w:b/>
-          <w:lang w:val="fi-FI"/>
-        </w:rPr>
-        <w:t xml:space="preserve">Stellar Intelligence </w:t>
+      <w:proofErr w:type="spellStart"/>
+      <w:r>
+        <w:rPr>
+          <w:b/>
+          <w:lang w:val="fi-FI"/>
+        </w:rPr>
+        <w:t>Stellar</w:t>
+      </w:r>
+      <w:proofErr w:type="spellEnd"/>
+      <w:r>
+        <w:rPr>
+          <w:b/>
+          <w:lang w:val="fi-FI"/>
+        </w:rPr>
+        <w:t xml:space="preserve"> </w:t>
+      </w:r>
+      <w:proofErr w:type="spellStart"/>
+      <w:r>
+        <w:rPr>
+          <w:b/>
+          <w:lang w:val="fi-FI"/>
+        </w:rPr>
+        <w:t>Intelligence</w:t>
+      </w:r>
+      <w:proofErr w:type="spellEnd"/>
+      <w:r>
+        <w:rPr>
+          <w:b/>
+          <w:lang w:val="fi-FI"/>
+        </w:rPr>
+        <w:t xml:space="preserve"> </w:t>
       </w:r>
       <w:r>
         <w:rPr>
@@ -7033,7 +8346,7 @@
 </file>
 
 <file path=customXml/itemProps1.xml><?xml version="1.0" encoding="utf-8"?>
-<ds:datastoreItem xmlns:ds="http://schemas.openxmlformats.org/officeDocument/2006/customXml" ds:itemID="{7C6985C7-A5F8-9546-82CC-510A9517B109}">
+<ds:datastoreItem xmlns:ds="http://schemas.openxmlformats.org/officeDocument/2006/customXml" ds:itemID="{BDD84230-510B-1542-B525-0B9613684A94}">
   <ds:schemaRefs>
     <ds:schemaRef ds:uri="http://schemas.openxmlformats.org/officeDocument/2006/bibliography"/>
   </ds:schemaRefs>

</xml_diff>